<commit_message>
Descripción de los cambios que hiciste
</commit_message>
<xml_diff>
--- a/Microservicios_RomanUrrego_CristianOtalvaro.docx
+++ b/Microservicios_RomanUrrego_CristianOtalvaro.docx
@@ -285,7 +285,6 @@
         <w:t xml:space="preserve">Cada microservicio cuenta con su propio </w:t>
       </w:r>
       <w:proofErr w:type="spellStart"/>
-      <w:proofErr w:type="gramStart"/>
       <w:r>
         <w:rPr>
           <w:b/>
@@ -294,7 +293,6 @@
         <w:t>application.properties</w:t>
       </w:r>
       <w:proofErr w:type="spellEnd"/>
-      <w:proofErr w:type="gramEnd"/>
       <w:r>
         <w:t xml:space="preserve">, archivo </w:t>
       </w:r>
@@ -545,57 +543,7 @@
                               <w:rPr>
                                 <w:lang w:val="en-US"/>
                               </w:rPr>
-                              <w:t xml:space="preserve">  </w:t>
-                            </w:r>
-                            <w:proofErr w:type="gramStart"/>
-                            <w:r>
-                              <w:rPr>
-                                <w:lang w:val="en-US"/>
-                              </w:rPr>
-                              <w:t>&lt;</w:t>
-                            </w:r>
-                            <w:proofErr w:type="spellStart"/>
-                            <w:r>
-                              <w:rPr>
-                                <w:lang w:val="en-US"/>
-                              </w:rPr>
-                              <w:t>groupId</w:t>
-                            </w:r>
-                            <w:proofErr w:type="spellEnd"/>
-                            <w:r>
-                              <w:rPr>
-                                <w:lang w:val="en-US"/>
-                              </w:rPr>
-                              <w:t>&gt;</w:t>
-                            </w:r>
-                            <w:proofErr w:type="spellStart"/>
-                            <w:r>
-                              <w:rPr>
-                                <w:lang w:val="en-US"/>
-                              </w:rPr>
-                              <w:t>org.springframework.cloud</w:t>
-                            </w:r>
-                            <w:proofErr w:type="spellEnd"/>
-                            <w:proofErr w:type="gramEnd"/>
-                            <w:r>
-                              <w:rPr>
-                                <w:lang w:val="en-US"/>
-                              </w:rPr>
-                              <w:t>&lt;/</w:t>
-                            </w:r>
-                            <w:proofErr w:type="spellStart"/>
-                            <w:r>
-                              <w:rPr>
-                                <w:lang w:val="en-US"/>
-                              </w:rPr>
-                              <w:t>groupId</w:t>
-                            </w:r>
-                            <w:proofErr w:type="spellEnd"/>
-                            <w:r>
-                              <w:rPr>
-                                <w:lang w:val="en-US"/>
-                              </w:rPr>
-                              <w:t>&gt;</w:t>
+                              <w:t xml:space="preserve">  &lt;groupId&gt;org.springframework.cloud&lt;/groupId&gt;</w:t>
                             </w:r>
                           </w:p>
                           <w:p>
@@ -618,15 +566,7 @@
                               </w:rPr>
                             </w:pPr>
                             <w:r>
-                              <w:t>&lt;/</w:t>
-                            </w:r>
-                            <w:proofErr w:type="spellStart"/>
-                            <w:r>
-                              <w:t>dependency</w:t>
-                            </w:r>
-                            <w:proofErr w:type="spellEnd"/>
-                            <w:r>
-                              <w:t>&gt;</w:t>
+                              <w:t>&lt;/dependency&gt;</w:t>
                             </w:r>
                           </w:p>
                         </w:txbxContent>
@@ -800,23 +740,7 @@
           <w:b/>
           <w:bCs/>
         </w:rPr>
-        <w:t xml:space="preserve"> con el </w:t>
-      </w:r>
-      <w:proofErr w:type="gramStart"/>
-      <w:r>
-        <w:rPr>
-          <w:b/>
-          <w:bCs/>
-        </w:rPr>
-        <w:t>server</w:t>
-      </w:r>
-      <w:proofErr w:type="gramEnd"/>
-      <w:r>
-        <w:rPr>
-          <w:b/>
-          <w:bCs/>
-        </w:rPr>
-        <w:t xml:space="preserve"> </w:t>
+        <w:t xml:space="preserve"> con el server </w:t>
       </w:r>
       <w:r>
         <w:rPr>
@@ -1881,41 +1805,11 @@
                               </w:rPr>
                               <w:t xml:space="preserve">public </w:t>
                             </w:r>
-                            <w:proofErr w:type="spellStart"/>
                             <w:r>
                               <w:rPr>
                                 <w:lang w:val="en-US"/>
                               </w:rPr>
-                              <w:t>Asignatura</w:t>
-                            </w:r>
-                            <w:proofErr w:type="spellEnd"/>
-                            <w:r>
-                              <w:rPr>
-                                <w:lang w:val="en-US"/>
-                              </w:rPr>
-                              <w:t xml:space="preserve"> </w:t>
-                            </w:r>
-                            <w:proofErr w:type="spellStart"/>
-                            <w:proofErr w:type="gramStart"/>
-                            <w:r>
-                              <w:rPr>
-                                <w:lang w:val="en-US"/>
-                              </w:rPr>
-                              <w:t>obtenerAsignatura</w:t>
-                            </w:r>
-                            <w:proofErr w:type="spellEnd"/>
-                            <w:r>
-                              <w:rPr>
-                                <w:lang w:val="en-US"/>
-                              </w:rPr>
-                              <w:t>(</w:t>
-                            </w:r>
-                            <w:proofErr w:type="gramEnd"/>
-                            <w:r>
-                              <w:rPr>
-                                <w:lang w:val="en-US"/>
-                              </w:rPr>
-                              <w:t>@PathVariable Long id) {</w:t>
+                              <w:t>Asignatura obtenerAsignatura(@PathVariable Long id) {</w:t>
                             </w:r>
                           </w:p>
                           <w:p>
@@ -1925,21 +1819,8 @@
                               </w:rPr>
                               <w:t xml:space="preserve">    </w:t>
                             </w:r>
-                            <w:proofErr w:type="spellStart"/>
                             <w:r>
-                              <w:t>return</w:t>
-                            </w:r>
-                            <w:proofErr w:type="spellEnd"/>
-                            <w:r>
-                              <w:t xml:space="preserve"> new </w:t>
-                            </w:r>
-                            <w:proofErr w:type="gramStart"/>
-                            <w:r>
-                              <w:t>Asignatura(</w:t>
-                            </w:r>
-                            <w:proofErr w:type="gramEnd"/>
-                            <w:r>
-                              <w:t>id, "Matemáticas", "Asignatura de cálculo");</w:t>
+                              <w:t>return new Asignatura(id, "Matemáticas", "Asignatura de cálculo");</w:t>
                             </w:r>
                           </w:p>
                           <w:p>
@@ -1997,7 +1878,13 @@
                         <w:rPr>
                           <w:lang w:val="en-US"/>
                         </w:rPr>
-                        <w:t>public Asignatura obtenerAsignatura(@PathVariable Long id) {</w:t>
+                        <w:t xml:space="preserve">public </w:t>
+                      </w:r>
+                      <w:r>
+                        <w:rPr>
+                          <w:lang w:val="en-US"/>
+                        </w:rPr>
+                        <w:t>Asignatura obtenerAsignatura(@PathVariable Long id) {</w:t>
                       </w:r>
                     </w:p>
                     <w:p>
@@ -2636,41 +2523,13 @@
                               </w:rPr>
                               <w:t xml:space="preserve">public class </w:t>
                             </w:r>
-                            <w:proofErr w:type="spellStart"/>
                             <w:r>
                               <w:rPr>
                                 <w:sz w:val="18"/>
                                 <w:szCs w:val="18"/>
                                 <w:lang w:val="en-US"/>
                               </w:rPr>
-                              <w:t>FeignClientInterceptor</w:t>
-                            </w:r>
-                            <w:proofErr w:type="spellEnd"/>
-                            <w:r>
-                              <w:rPr>
-                                <w:sz w:val="18"/>
-                                <w:szCs w:val="18"/>
-                                <w:lang w:val="en-US"/>
-                              </w:rPr>
-                              <w:t xml:space="preserve"> implements </w:t>
-                            </w:r>
-                            <w:proofErr w:type="spellStart"/>
-                            <w:r>
-                              <w:rPr>
-                                <w:sz w:val="18"/>
-                                <w:szCs w:val="18"/>
-                                <w:lang w:val="en-US"/>
-                              </w:rPr>
-                              <w:t>RequestInterceptor</w:t>
-                            </w:r>
-                            <w:proofErr w:type="spellEnd"/>
-                            <w:r>
-                              <w:rPr>
-                                <w:sz w:val="18"/>
-                                <w:szCs w:val="18"/>
-                                <w:lang w:val="en-US"/>
-                              </w:rPr>
-                              <w:t xml:space="preserve"> {</w:t>
+                              <w:t>FeignClientInterceptor implements RequestInterceptor {</w:t>
                             </w:r>
                           </w:p>
                           <w:p>
@@ -2687,46 +2546,8 @@
                                 <w:szCs w:val="18"/>
                                 <w:lang w:val="en-US"/>
                               </w:rPr>
-                              <w:t xml:space="preserve">    private final </w:t>
+                              <w:t xml:space="preserve">    private final TokenProvider tokenProvider;</w:t>
                             </w:r>
-                            <w:proofErr w:type="spellStart"/>
-                            <w:r>
-                              <w:rPr>
-                                <w:sz w:val="18"/>
-                                <w:szCs w:val="18"/>
-                                <w:lang w:val="en-US"/>
-                              </w:rPr>
-                              <w:t>TokenProvider</w:t>
-                            </w:r>
-                            <w:proofErr w:type="spellEnd"/>
-                            <w:r>
-                              <w:rPr>
-                                <w:sz w:val="18"/>
-                                <w:szCs w:val="18"/>
-                                <w:lang w:val="en-US"/>
-                              </w:rPr>
-                              <w:t xml:space="preserve"> </w:t>
-                            </w:r>
-                            <w:proofErr w:type="spellStart"/>
-                            <w:proofErr w:type="gramStart"/>
-                            <w:r>
-                              <w:rPr>
-                                <w:sz w:val="18"/>
-                                <w:szCs w:val="18"/>
-                                <w:lang w:val="en-US"/>
-                              </w:rPr>
-                              <w:t>tokenProvider</w:t>
-                            </w:r>
-                            <w:proofErr w:type="spellEnd"/>
-                            <w:r>
-                              <w:rPr>
-                                <w:sz w:val="18"/>
-                                <w:szCs w:val="18"/>
-                                <w:lang w:val="en-US"/>
-                              </w:rPr>
-                              <w:t>;</w:t>
-                            </w:r>
-                            <w:proofErr w:type="gramEnd"/>
                           </w:p>
                           <w:p>
                             <w:pPr>
@@ -2751,63 +2572,7 @@
                                 <w:szCs w:val="18"/>
                                 <w:lang w:val="en-US"/>
                               </w:rPr>
-                              <w:t xml:space="preserve">    public </w:t>
-                            </w:r>
-                            <w:proofErr w:type="spellStart"/>
-                            <w:proofErr w:type="gramStart"/>
-                            <w:r>
-                              <w:rPr>
-                                <w:sz w:val="18"/>
-                                <w:szCs w:val="18"/>
-                                <w:lang w:val="en-US"/>
-                              </w:rPr>
-                              <w:t>FeignClientInterceptor</w:t>
-                            </w:r>
-                            <w:proofErr w:type="spellEnd"/>
-                            <w:r>
-                              <w:rPr>
-                                <w:sz w:val="18"/>
-                                <w:szCs w:val="18"/>
-                                <w:lang w:val="en-US"/>
-                              </w:rPr>
-                              <w:t>(</w:t>
-                            </w:r>
-                            <w:proofErr w:type="spellStart"/>
-                            <w:proofErr w:type="gramEnd"/>
-                            <w:r>
-                              <w:rPr>
-                                <w:sz w:val="18"/>
-                                <w:szCs w:val="18"/>
-                                <w:lang w:val="en-US"/>
-                              </w:rPr>
-                              <w:t>TokenProvider</w:t>
-                            </w:r>
-                            <w:proofErr w:type="spellEnd"/>
-                            <w:r>
-                              <w:rPr>
-                                <w:sz w:val="18"/>
-                                <w:szCs w:val="18"/>
-                                <w:lang w:val="en-US"/>
-                              </w:rPr>
-                              <w:t xml:space="preserve"> </w:t>
-                            </w:r>
-                            <w:proofErr w:type="spellStart"/>
-                            <w:r>
-                              <w:rPr>
-                                <w:sz w:val="18"/>
-                                <w:szCs w:val="18"/>
-                                <w:lang w:val="en-US"/>
-                              </w:rPr>
-                              <w:t>tokenProvider</w:t>
-                            </w:r>
-                            <w:proofErr w:type="spellEnd"/>
-                            <w:r>
-                              <w:rPr>
-                                <w:sz w:val="18"/>
-                                <w:szCs w:val="18"/>
-                                <w:lang w:val="en-US"/>
-                              </w:rPr>
-                              <w:t>) {</w:t>
+                              <w:t xml:space="preserve">    public FeignClientInterceptor(TokenProvider tokenProvider) {</w:t>
                             </w:r>
                           </w:p>
                           <w:p>
@@ -2824,48 +2589,8 @@
                                 <w:szCs w:val="18"/>
                                 <w:lang w:val="en-US"/>
                               </w:rPr>
-                              <w:t xml:space="preserve">        </w:t>
+                              <w:t xml:space="preserve">        this.tokenProvider = tokenProvider;</w:t>
                             </w:r>
-                            <w:proofErr w:type="spellStart"/>
-                            <w:proofErr w:type="gramStart"/>
-                            <w:r>
-                              <w:rPr>
-                                <w:sz w:val="18"/>
-                                <w:szCs w:val="18"/>
-                                <w:lang w:val="en-US"/>
-                              </w:rPr>
-                              <w:t>this.tokenProvider</w:t>
-                            </w:r>
-                            <w:proofErr w:type="spellEnd"/>
-                            <w:proofErr w:type="gramEnd"/>
-                            <w:r>
-                              <w:rPr>
-                                <w:sz w:val="18"/>
-                                <w:szCs w:val="18"/>
-                                <w:lang w:val="en-US"/>
-                              </w:rPr>
-                              <w:t xml:space="preserve"> = </w:t>
-                            </w:r>
-                            <w:proofErr w:type="spellStart"/>
-                            <w:proofErr w:type="gramStart"/>
-                            <w:r>
-                              <w:rPr>
-                                <w:sz w:val="18"/>
-                                <w:szCs w:val="18"/>
-                                <w:lang w:val="en-US"/>
-                              </w:rPr>
-                              <w:t>tokenProvider</w:t>
-                            </w:r>
-                            <w:proofErr w:type="spellEnd"/>
-                            <w:r>
-                              <w:rPr>
-                                <w:sz w:val="18"/>
-                                <w:szCs w:val="18"/>
-                                <w:lang w:val="en-US"/>
-                              </w:rPr>
-                              <w:t>;</w:t>
-                            </w:r>
-                            <w:proofErr w:type="gramEnd"/>
                           </w:p>
                           <w:p>
                             <w:pPr>
@@ -2924,35 +2649,7 @@
                                 <w:szCs w:val="18"/>
                                 <w:lang w:val="en-US"/>
                               </w:rPr>
-                              <w:t xml:space="preserve">    public void </w:t>
-                            </w:r>
-                            <w:proofErr w:type="gramStart"/>
-                            <w:r>
-                              <w:rPr>
-                                <w:sz w:val="18"/>
-                                <w:szCs w:val="18"/>
-                                <w:lang w:val="en-US"/>
-                              </w:rPr>
-                              <w:t>apply(</w:t>
-                            </w:r>
-                            <w:proofErr w:type="spellStart"/>
-                            <w:proofErr w:type="gramEnd"/>
-                            <w:r>
-                              <w:rPr>
-                                <w:sz w:val="18"/>
-                                <w:szCs w:val="18"/>
-                                <w:lang w:val="en-US"/>
-                              </w:rPr>
-                              <w:t>RequestTemplate</w:t>
-                            </w:r>
-                            <w:proofErr w:type="spellEnd"/>
-                            <w:r>
-                              <w:rPr>
-                                <w:sz w:val="18"/>
-                                <w:szCs w:val="18"/>
-                                <w:lang w:val="en-US"/>
-                              </w:rPr>
-                              <w:t xml:space="preserve"> template) {</w:t>
+                              <w:t xml:space="preserve">    public void apply(RequestTemplate template) {</w:t>
                             </w:r>
                           </w:p>
                           <w:p>
@@ -2969,70 +2666,7 @@
                                 <w:szCs w:val="18"/>
                                 <w:lang w:val="en-US"/>
                               </w:rPr>
-                              <w:t xml:space="preserve">        String token = </w:t>
-                            </w:r>
-                            <w:proofErr w:type="spellStart"/>
-                            <w:r>
-                              <w:rPr>
-                                <w:sz w:val="18"/>
-                                <w:szCs w:val="18"/>
-                                <w:lang w:val="en-US"/>
-                              </w:rPr>
-                              <w:t>tokenProvider.getToken</w:t>
-                            </w:r>
-                            <w:proofErr w:type="spellEnd"/>
-                            <w:r>
-                              <w:rPr>
-                                <w:sz w:val="18"/>
-                                <w:szCs w:val="18"/>
-                                <w:lang w:val="en-US"/>
-                              </w:rPr>
-                              <w:t>(</w:t>
-                            </w:r>
-                            <w:proofErr w:type="gramStart"/>
-                            <w:r>
-                              <w:rPr>
-                                <w:sz w:val="18"/>
-                                <w:szCs w:val="18"/>
-                                <w:lang w:val="en-US"/>
-                              </w:rPr>
-                              <w:t>);</w:t>
-                            </w:r>
-                            <w:proofErr w:type="gramEnd"/>
-                          </w:p>
-                          <w:p>
-                            <w:pPr>
-                              <w:rPr>
-                                <w:sz w:val="18"/>
-                                <w:szCs w:val="18"/>
-                                <w:lang w:val="en-US"/>
-                              </w:rPr>
-                            </w:pPr>
-                            <w:r>
-                              <w:rPr>
-                                <w:sz w:val="18"/>
-                                <w:szCs w:val="18"/>
-                                <w:lang w:val="en-US"/>
-                              </w:rPr>
-                              <w:t xml:space="preserve">        if (</w:t>
-                            </w:r>
-                            <w:proofErr w:type="gramStart"/>
-                            <w:r>
-                              <w:rPr>
-                                <w:sz w:val="18"/>
-                                <w:szCs w:val="18"/>
-                                <w:lang w:val="en-US"/>
-                              </w:rPr>
-                              <w:t>token !</w:t>
-                            </w:r>
-                            <w:proofErr w:type="gramEnd"/>
-                            <w:r>
-                              <w:rPr>
-                                <w:sz w:val="18"/>
-                                <w:szCs w:val="18"/>
-                                <w:lang w:val="en-US"/>
-                              </w:rPr>
-                              <w:t>= null) {</w:t>
+                              <w:t xml:space="preserve">        String token = tokenProvider.getToken();</w:t>
                             </w:r>
                           </w:p>
                           <w:p>
@@ -3049,38 +2683,25 @@
                                 <w:szCs w:val="18"/>
                                 <w:lang w:val="en-US"/>
                               </w:rPr>
-                              <w:t xml:space="preserve">            </w:t>
+                              <w:t xml:space="preserve">        if (token != null) {</w:t>
                             </w:r>
-                            <w:proofErr w:type="spellStart"/>
-                            <w:proofErr w:type="gramStart"/>
+                          </w:p>
+                          <w:p>
+                            <w:pPr>
+                              <w:rPr>
+                                <w:sz w:val="18"/>
+                                <w:szCs w:val="18"/>
+                                <w:lang w:val="en-US"/>
+                              </w:rPr>
+                            </w:pPr>
                             <w:r>
                               <w:rPr>
                                 <w:sz w:val="18"/>
                                 <w:szCs w:val="18"/>
                                 <w:lang w:val="en-US"/>
                               </w:rPr>
-                              <w:t>template.header</w:t>
+                              <w:t xml:space="preserve">            template.header("Authorization", "Bearer " + token);</w:t>
                             </w:r>
-                            <w:proofErr w:type="spellEnd"/>
-                            <w:proofErr w:type="gramEnd"/>
-                            <w:r>
-                              <w:rPr>
-                                <w:sz w:val="18"/>
-                                <w:szCs w:val="18"/>
-                                <w:lang w:val="en-US"/>
-                              </w:rPr>
-                              <w:t>("Authorization", "Bearer " + token</w:t>
-                            </w:r>
-                            <w:proofErr w:type="gramStart"/>
-                            <w:r>
-                              <w:rPr>
-                                <w:sz w:val="18"/>
-                                <w:szCs w:val="18"/>
-                                <w:lang w:val="en-US"/>
-                              </w:rPr>
-                              <w:t>);</w:t>
-                            </w:r>
-                            <w:proofErr w:type="gramEnd"/>
                           </w:p>
                           <w:p>
                             <w:pPr>
@@ -3183,7 +2804,15 @@
                           <w:szCs w:val="18"/>
                           <w:lang w:val="en-US"/>
                         </w:rPr>
-                        <w:t>public class FeignClientInterceptor implements RequestInterceptor {</w:t>
+                        <w:t xml:space="preserve">public class </w:t>
+                      </w:r>
+                      <w:r>
+                        <w:rPr>
+                          <w:sz w:val="18"/>
+                          <w:szCs w:val="18"/>
+                          <w:lang w:val="en-US"/>
+                        </w:rPr>
+                        <w:t>FeignClientInterceptor implements RequestInterceptor {</w:t>
                       </w:r>
                     </w:p>
                     <w:p>
@@ -4587,7 +4216,6 @@
         <w:t xml:space="preserve"> y para </w:t>
       </w:r>
       <w:proofErr w:type="spellStart"/>
-      <w:proofErr w:type="gramStart"/>
       <w:r>
         <w:rPr>
           <w:sz w:val="24"/>
@@ -4601,15 +4229,7 @@
           <w:sz w:val="24"/>
           <w:szCs w:val="24"/>
         </w:rPr>
-        <w:t>,,</w:t>
-      </w:r>
-      <w:proofErr w:type="gramEnd"/>
-      <w:r>
-        <w:rPr>
-          <w:sz w:val="24"/>
-          <w:szCs w:val="24"/>
-        </w:rPr>
-        <w:t xml:space="preserve"> con resultados exitosos.</w:t>
+        <w:t>,, con resultados exitosos.</w:t>
       </w:r>
     </w:p>
     <w:p>
@@ -4973,7 +4593,23 @@
           <w:sz w:val="24"/>
           <w:szCs w:val="24"/>
         </w:rPr>
-        <w:t xml:space="preserve">se ejecuto una prueba </w:t>
+        <w:t xml:space="preserve">se </w:t>
+      </w:r>
+      <w:proofErr w:type="spellStart"/>
+      <w:r>
+        <w:rPr>
+          <w:sz w:val="24"/>
+          <w:szCs w:val="24"/>
+        </w:rPr>
+        <w:t>ejecuto</w:t>
+      </w:r>
+      <w:proofErr w:type="spellEnd"/>
+      <w:r>
+        <w:rPr>
+          <w:sz w:val="24"/>
+          <w:szCs w:val="24"/>
+        </w:rPr>
+        <w:t xml:space="preserve"> una prueba </w:t>
       </w:r>
       <w:proofErr w:type="spellStart"/>
       <w:r>
@@ -5166,17 +4802,8 @@
           <w:sz w:val="24"/>
           <w:szCs w:val="24"/>
         </w:rPr>
-        <w:t>-api-matriculas-</w:t>
-      </w:r>
-      <w:proofErr w:type="gramStart"/>
-      <w:r>
-        <w:rPr>
-          <w:sz w:val="24"/>
-          <w:szCs w:val="24"/>
-        </w:rPr>
-        <w:t>servicios .</w:t>
-      </w:r>
-      <w:proofErr w:type="gramEnd"/>
+        <w:t>-api-matriculas-servicios .</w:t>
+      </w:r>
     </w:p>
     <w:p>
       <w:pPr>
@@ -5276,23 +4903,7 @@
           <w:sz w:val="24"/>
           <w:szCs w:val="24"/>
         </w:rPr>
-        <w:t xml:space="preserve"> o con </w:t>
-      </w:r>
-      <w:proofErr w:type="gramStart"/>
-      <w:r>
-        <w:rPr>
-          <w:sz w:val="24"/>
-          <w:szCs w:val="24"/>
-        </w:rPr>
-        <w:t>el  Docker</w:t>
-      </w:r>
-      <w:proofErr w:type="gramEnd"/>
-      <w:r>
-        <w:rPr>
-          <w:sz w:val="24"/>
-          <w:szCs w:val="24"/>
-        </w:rPr>
-        <w:t xml:space="preserve"> desktop</w:t>
+        <w:t xml:space="preserve"> o con el  Docker desktop</w:t>
       </w:r>
     </w:p>
     <w:p>
@@ -6111,7 +5722,6 @@
         <w:t xml:space="preserve">En </w:t>
       </w:r>
       <w:proofErr w:type="spellStart"/>
-      <w:proofErr w:type="gramStart"/>
       <w:r>
         <w:rPr>
           <w:sz w:val="24"/>
@@ -6120,7 +5730,6 @@
         <w:t>application.properties</w:t>
       </w:r>
       <w:proofErr w:type="spellEnd"/>
-      <w:proofErr w:type="gramEnd"/>
       <w:r>
         <w:rPr>
           <w:sz w:val="24"/>
@@ -6468,6 +6077,20 @@
           <w:szCs w:val="24"/>
         </w:rPr>
         <w:t>:</w:t>
+      </w:r>
+      <w:r>
+        <w:rPr>
+          <w:sz w:val="24"/>
+          <w:szCs w:val="24"/>
+        </w:rPr>
+        <w:t xml:space="preserve"> </w:t>
+      </w:r>
+      <w:r>
+        <w:rPr>
+          <w:sz w:val="24"/>
+          <w:szCs w:val="24"/>
+        </w:rPr>
+        <w:t>https://github.com/plattat/sistema-educativo-microservicios-nombre/tree/master</w:t>
       </w:r>
     </w:p>
     <w:p>

</xml_diff>

<commit_message>
pipeline de GitHub Actions para compilar microservicios
</commit_message>
<xml_diff>
--- a/Microservicios_RomanUrrego_CristianOtalvaro.docx
+++ b/Microservicios_RomanUrrego_CristianOtalvaro.docx
@@ -285,6 +285,7 @@
         <w:t xml:space="preserve">Cada microservicio cuenta con su propio </w:t>
       </w:r>
       <w:proofErr w:type="spellStart"/>
+      <w:proofErr w:type="gramStart"/>
       <w:r>
         <w:rPr>
           <w:b/>
@@ -293,6 +294,7 @@
         <w:t>application.properties</w:t>
       </w:r>
       <w:proofErr w:type="spellEnd"/>
+      <w:proofErr w:type="gramEnd"/>
       <w:r>
         <w:t xml:space="preserve">, archivo </w:t>
       </w:r>
@@ -740,7 +742,23 @@
           <w:b/>
           <w:bCs/>
         </w:rPr>
-        <w:t xml:space="preserve"> con el server </w:t>
+        <w:t xml:space="preserve"> con el </w:t>
+      </w:r>
+      <w:proofErr w:type="gramStart"/>
+      <w:r>
+        <w:rPr>
+          <w:b/>
+          <w:bCs/>
+        </w:rPr>
+        <w:t>server</w:t>
+      </w:r>
+      <w:proofErr w:type="gramEnd"/>
+      <w:r>
+        <w:rPr>
+          <w:b/>
+          <w:bCs/>
+        </w:rPr>
+        <w:t xml:space="preserve"> </w:t>
       </w:r>
       <w:r>
         <w:rPr>
@@ -4202,6 +4220,7 @@
         <w:t xml:space="preserve"> y para </w:t>
       </w:r>
       <w:proofErr w:type="spellStart"/>
+      <w:proofErr w:type="gramStart"/>
       <w:r>
         <w:rPr>
           <w:sz w:val="24"/>
@@ -4215,7 +4234,15 @@
           <w:sz w:val="24"/>
           <w:szCs w:val="24"/>
         </w:rPr>
-        <w:t>,, con resultados exitosos.</w:t>
+        <w:t>,,</w:t>
+      </w:r>
+      <w:proofErr w:type="gramEnd"/>
+      <w:r>
+        <w:rPr>
+          <w:sz w:val="24"/>
+          <w:szCs w:val="24"/>
+        </w:rPr>
+        <w:t xml:space="preserve"> con resultados exitosos.</w:t>
       </w:r>
     </w:p>
     <w:p>
@@ -4788,8 +4815,17 @@
           <w:sz w:val="24"/>
           <w:szCs w:val="24"/>
         </w:rPr>
-        <w:t>-api-matriculas-servicios .</w:t>
-      </w:r>
+        <w:t>-api-matriculas-</w:t>
+      </w:r>
+      <w:proofErr w:type="gramStart"/>
+      <w:r>
+        <w:rPr>
+          <w:sz w:val="24"/>
+          <w:szCs w:val="24"/>
+        </w:rPr>
+        <w:t>servicios .</w:t>
+      </w:r>
+      <w:proofErr w:type="gramEnd"/>
     </w:p>
     <w:p>
       <w:pPr>
@@ -4889,7 +4925,23 @@
           <w:sz w:val="24"/>
           <w:szCs w:val="24"/>
         </w:rPr>
-        <w:t xml:space="preserve"> o con el  Docker desktop</w:t>
+        <w:t xml:space="preserve"> o con </w:t>
+      </w:r>
+      <w:proofErr w:type="gramStart"/>
+      <w:r>
+        <w:rPr>
+          <w:sz w:val="24"/>
+          <w:szCs w:val="24"/>
+        </w:rPr>
+        <w:t>el  Docker</w:t>
+      </w:r>
+      <w:proofErr w:type="gramEnd"/>
+      <w:r>
+        <w:rPr>
+          <w:sz w:val="24"/>
+          <w:szCs w:val="24"/>
+        </w:rPr>
+        <w:t xml:space="preserve"> desktop</w:t>
       </w:r>
     </w:p>
     <w:p>
@@ -5708,6 +5760,7 @@
         <w:t xml:space="preserve">En </w:t>
       </w:r>
       <w:proofErr w:type="spellStart"/>
+      <w:proofErr w:type="gramStart"/>
       <w:r>
         <w:rPr>
           <w:sz w:val="24"/>
@@ -5716,6 +5769,7 @@
         <w:t>application.properties</w:t>
       </w:r>
       <w:proofErr w:type="spellEnd"/>
+      <w:proofErr w:type="gramEnd"/>
       <w:r>
         <w:rPr>
           <w:sz w:val="24"/>
@@ -6006,6 +6060,289 @@
                     <a:xfrm>
                       <a:off x="0" y="0"/>
                       <a:ext cx="5943600" cy="4441190"/>
+                    </a:xfrm>
+                    <a:prstGeom prst="rect">
+                      <a:avLst/>
+                    </a:prstGeom>
+                  </pic:spPr>
+                </pic:pic>
+              </a:graphicData>
+            </a:graphic>
+          </wp:inline>
+        </w:drawing>
+      </w:r>
+    </w:p>
+    <w:p>
+      <w:pPr>
+        <w:rPr>
+          <w:sz w:val="24"/>
+          <w:szCs w:val="24"/>
+        </w:rPr>
+      </w:pPr>
+    </w:p>
+    <w:p>
+      <w:pPr>
+        <w:rPr>
+          <w:sz w:val="24"/>
+          <w:szCs w:val="24"/>
+        </w:rPr>
+      </w:pPr>
+    </w:p>
+    <w:p>
+      <w:pPr>
+        <w:rPr>
+          <w:sz w:val="24"/>
+          <w:szCs w:val="24"/>
+        </w:rPr>
+      </w:pPr>
+    </w:p>
+    <w:p>
+      <w:pPr>
+        <w:rPr>
+          <w:lang w:val="es-ES"/>
+        </w:rPr>
+      </w:pPr>
+      <w:r>
+        <w:rPr>
+          <w:lang w:val="es-ES"/>
+        </w:rPr>
+        <w:t xml:space="preserve">Prueba </w:t>
+      </w:r>
+      <w:proofErr w:type="spellStart"/>
+      <w:r>
+        <w:rPr>
+          <w:lang w:val="es-ES"/>
+        </w:rPr>
+        <w:t>Postman</w:t>
+      </w:r>
+      <w:proofErr w:type="spellEnd"/>
+    </w:p>
+    <w:p>
+      <w:pPr>
+        <w:rPr>
+          <w:lang w:val="es-ES"/>
+        </w:rPr>
+      </w:pPr>
+      <w:r>
+        <w:rPr>
+          <w:lang w:val="es-ES"/>
+        </w:rPr>
+        <w:t>Usuarios-servicio</w:t>
+      </w:r>
+    </w:p>
+    <w:p>
+      <w:pPr>
+        <w:rPr>
+          <w:lang w:val="es-ES"/>
+        </w:rPr>
+      </w:pPr>
+      <w:r>
+        <w:rPr>
+          <w:lang w:val="es-ES"/>
+        </w:rPr>
+        <w:t xml:space="preserve">Nos autentificamos por medio de </w:t>
+      </w:r>
+      <w:proofErr w:type="spellStart"/>
+      <w:r>
+        <w:rPr>
+          <w:lang w:val="es-ES"/>
+        </w:rPr>
+        <w:t>postman</w:t>
+      </w:r>
+      <w:proofErr w:type="spellEnd"/>
+    </w:p>
+    <w:p>
+      <w:pPr>
+        <w:rPr>
+          <w:lang w:val="es-ES"/>
+        </w:rPr>
+      </w:pPr>
+    </w:p>
+    <w:p>
+      <w:pPr>
+        <w:rPr>
+          <w:lang w:val="es-ES"/>
+        </w:rPr>
+      </w:pPr>
+      <w:r>
+        <w:rPr>
+          <w:noProof/>
+        </w:rPr>
+        <w:lastRenderedPageBreak/>
+        <w:drawing>
+          <wp:inline distT="0" distB="0" distL="0" distR="0" wp14:anchorId="4BF8D75A" wp14:editId="246A7761">
+            <wp:extent cx="5612130" cy="2867025"/>
+            <wp:effectExtent l="0" t="0" r="7620" b="9525"/>
+            <wp:docPr id="41648310" name="Imagen 1"/>
+            <wp:cNvGraphicFramePr>
+              <a:graphicFrameLocks xmlns:a="http://schemas.openxmlformats.org/drawingml/2006/main" noChangeAspect="1"/>
+            </wp:cNvGraphicFramePr>
+            <a:graphic xmlns:a="http://schemas.openxmlformats.org/drawingml/2006/main">
+              <a:graphicData uri="http://schemas.openxmlformats.org/drawingml/2006/picture">
+                <pic:pic xmlns:pic="http://schemas.openxmlformats.org/drawingml/2006/picture">
+                  <pic:nvPicPr>
+                    <pic:cNvPr id="41648310" name=""/>
+                    <pic:cNvPicPr/>
+                  </pic:nvPicPr>
+                  <pic:blipFill>
+                    <a:blip r:embed="rId41"/>
+                    <a:stretch>
+                      <a:fillRect/>
+                    </a:stretch>
+                  </pic:blipFill>
+                  <pic:spPr>
+                    <a:xfrm>
+                      <a:off x="0" y="0"/>
+                      <a:ext cx="5612130" cy="2867025"/>
+                    </a:xfrm>
+                    <a:prstGeom prst="rect">
+                      <a:avLst/>
+                    </a:prstGeom>
+                  </pic:spPr>
+                </pic:pic>
+              </a:graphicData>
+            </a:graphic>
+          </wp:inline>
+        </w:drawing>
+      </w:r>
+    </w:p>
+    <w:p>
+      <w:pPr>
+        <w:rPr>
+          <w:lang w:val="es-ES"/>
+        </w:rPr>
+      </w:pPr>
+    </w:p>
+    <w:p>
+      <w:pPr>
+        <w:rPr>
+          <w:lang w:val="es-ES"/>
+        </w:rPr>
+      </w:pPr>
+      <w:r>
+        <w:rPr>
+          <w:lang w:val="es-ES"/>
+        </w:rPr>
+        <w:t>Recibimos el token el cual utilizamos para ver los datos de los usuarios</w:t>
+      </w:r>
+    </w:p>
+    <w:p>
+      <w:pPr>
+        <w:rPr>
+          <w:lang w:val="es-ES"/>
+        </w:rPr>
+      </w:pPr>
+    </w:p>
+    <w:p>
+      <w:pPr>
+        <w:rPr>
+          <w:lang w:val="es-ES"/>
+        </w:rPr>
+      </w:pPr>
+    </w:p>
+    <w:p>
+      <w:pPr>
+        <w:rPr>
+          <w:lang w:val="es-ES"/>
+        </w:rPr>
+      </w:pPr>
+      <w:r>
+        <w:rPr>
+          <w:noProof/>
+        </w:rPr>
+        <w:drawing>
+          <wp:inline distT="0" distB="0" distL="0" distR="0" wp14:anchorId="23729C5B" wp14:editId="7EE519E9">
+            <wp:extent cx="4876800" cy="2596215"/>
+            <wp:effectExtent l="0" t="0" r="0" b="0"/>
+            <wp:docPr id="1189196113" name="Imagen 1" descr="Interfaz de usuario gráfica, Texto, Aplicación, Correo electrónico&#10;&#10;El contenido generado por IA puede ser incorrecto."/>
+            <wp:cNvGraphicFramePr>
+              <a:graphicFrameLocks xmlns:a="http://schemas.openxmlformats.org/drawingml/2006/main" noChangeAspect="1"/>
+            </wp:cNvGraphicFramePr>
+            <a:graphic xmlns:a="http://schemas.openxmlformats.org/drawingml/2006/main">
+              <a:graphicData uri="http://schemas.openxmlformats.org/drawingml/2006/picture">
+                <pic:pic xmlns:pic="http://schemas.openxmlformats.org/drawingml/2006/picture">
+                  <pic:nvPicPr>
+                    <pic:cNvPr id="1189196113" name="Imagen 1" descr="Interfaz de usuario gráfica, Texto, Aplicación, Correo electrónico&#10;&#10;El contenido generado por IA puede ser incorrecto."/>
+                    <pic:cNvPicPr/>
+                  </pic:nvPicPr>
+                  <pic:blipFill>
+                    <a:blip r:embed="rId42"/>
+                    <a:stretch>
+                      <a:fillRect/>
+                    </a:stretch>
+                  </pic:blipFill>
+                  <pic:spPr>
+                    <a:xfrm>
+                      <a:off x="0" y="0"/>
+                      <a:ext cx="4877948" cy="2596826"/>
+                    </a:xfrm>
+                    <a:prstGeom prst="rect">
+                      <a:avLst/>
+                    </a:prstGeom>
+                  </pic:spPr>
+                </pic:pic>
+              </a:graphicData>
+            </a:graphic>
+          </wp:inline>
+        </w:drawing>
+      </w:r>
+    </w:p>
+    <w:p>
+      <w:pPr>
+        <w:rPr>
+          <w:lang w:val="es-ES"/>
+        </w:rPr>
+      </w:pPr>
+      <w:r>
+        <w:rPr>
+          <w:lang w:val="es-ES"/>
+        </w:rPr>
+        <w:t>Gateway:</w:t>
+      </w:r>
+    </w:p>
+    <w:p>
+      <w:pPr>
+        <w:rPr>
+          <w:lang w:val="es-ES"/>
+        </w:rPr>
+      </w:pPr>
+    </w:p>
+    <w:p>
+      <w:pPr>
+        <w:rPr>
+          <w:lang w:val="es-ES"/>
+        </w:rPr>
+      </w:pPr>
+      <w:r>
+        <w:rPr>
+          <w:noProof/>
+        </w:rPr>
+        <w:lastRenderedPageBreak/>
+        <w:drawing>
+          <wp:inline distT="0" distB="0" distL="0" distR="0" wp14:anchorId="361FEB18" wp14:editId="018ABD7B">
+            <wp:extent cx="5612130" cy="2572385"/>
+            <wp:effectExtent l="0" t="0" r="7620" b="0"/>
+            <wp:docPr id="2127615275" name="Imagen 1"/>
+            <wp:cNvGraphicFramePr>
+              <a:graphicFrameLocks xmlns:a="http://schemas.openxmlformats.org/drawingml/2006/main" noChangeAspect="1"/>
+            </wp:cNvGraphicFramePr>
+            <a:graphic xmlns:a="http://schemas.openxmlformats.org/drawingml/2006/main">
+              <a:graphicData uri="http://schemas.openxmlformats.org/drawingml/2006/picture">
+                <pic:pic xmlns:pic="http://schemas.openxmlformats.org/drawingml/2006/picture">
+                  <pic:nvPicPr>
+                    <pic:cNvPr id="2127615275" name=""/>
+                    <pic:cNvPicPr/>
+                  </pic:nvPicPr>
+                  <pic:blipFill>
+                    <a:blip r:embed="rId43"/>
+                    <a:stretch>
+                      <a:fillRect/>
+                    </a:stretch>
+                  </pic:blipFill>
+                  <pic:spPr>
+                    <a:xfrm>
+                      <a:off x="0" y="0"/>
+                      <a:ext cx="5612130" cy="2572385"/>
                     </a:xfrm>
                     <a:prstGeom prst="rect">
                       <a:avLst/>

</xml_diff>

<commit_message>
Actualización completa de microservicios y configuración Prometheus
</commit_message>
<xml_diff>
--- a/Microservicios_RomanUrrego_CristianOtalvaro.docx
+++ b/Microservicios_RomanUrrego_CristianOtalvaro.docx
@@ -19,23 +19,7 @@
     </w:p>
     <w:p>
       <w:r>
-        <w:t xml:space="preserve">Este proyecto implementa una arquitectura de microservicios utilizando Spring </w:t>
-      </w:r>
-      <w:proofErr w:type="spellStart"/>
-      <w:r>
-        <w:t>Boot</w:t>
-      </w:r>
-      <w:proofErr w:type="spellEnd"/>
-      <w:r>
-        <w:t xml:space="preserve"> 3.3.10, Eureka Server para descubrimiento de servicios, Spring Cloud Gateway como puerta de enlace, y autenticación JWT en el usuarios-servicio. La comunicación entre servicios se realiza con </w:t>
-      </w:r>
-      <w:proofErr w:type="spellStart"/>
-      <w:r>
-        <w:t>Feign</w:t>
-      </w:r>
-      <w:proofErr w:type="spellEnd"/>
-      <w:r>
-        <w:t xml:space="preserve"> Client, y se simula una matrícula entre estudiantes y asignaturas.</w:t>
+        <w:t>Este proyecto implementa una arquitectura de microservicios utilizando Spring Boot 3.3.10, Eureka Server para descubrimiento de servicios, Spring Cloud Gateway como puerta de enlace, y autenticación JWT en el usuarios-servicio. La comunicación entre servicios se realiza con Feign Client, y se simula una matrícula entre estudiantes y asignaturas.</w:t>
       </w:r>
     </w:p>
     <w:p/>
@@ -73,15 +57,7 @@
         </w:numPr>
       </w:pPr>
       <w:r>
-        <w:t xml:space="preserve">Spring </w:t>
-      </w:r>
-      <w:proofErr w:type="spellStart"/>
-      <w:r>
-        <w:t>Boot</w:t>
-      </w:r>
-      <w:proofErr w:type="spellEnd"/>
-      <w:r>
-        <w:t xml:space="preserve"> 3.3.10</w:t>
+        <w:t>Spring Boot 3.3.10</w:t>
       </w:r>
     </w:p>
     <w:p>
@@ -146,13 +122,8 @@
           <w:numId w:val="1"/>
         </w:numPr>
       </w:pPr>
-      <w:proofErr w:type="spellStart"/>
-      <w:r>
-        <w:t>Feign</w:t>
-      </w:r>
-      <w:proofErr w:type="spellEnd"/>
-      <w:r>
-        <w:t xml:space="preserve"> Client</w:t>
+      <w:r>
+        <w:t>Feign Client</w:t>
       </w:r>
     </w:p>
     <w:p>
@@ -211,17 +182,8 @@
           <w:b/>
           <w:bCs/>
         </w:rPr>
-        <w:t>api-</w:t>
-      </w:r>
-      <w:proofErr w:type="spellStart"/>
-      <w:r>
-        <w:rPr>
-          <w:b/>
-          <w:bCs/>
-        </w:rPr>
-        <w:t>gateway</w:t>
-      </w:r>
-      <w:proofErr w:type="spellEnd"/>
+        <w:t>api-gateway</w:t>
+      </w:r>
       <w:r>
         <w:t>: Gateway que enruta el tráfico a los microservicios registrados</w:t>
       </w:r>
@@ -284,7 +246,7 @@
       <w:r>
         <w:t xml:space="preserve">Cada microservicio cuenta con su propio </w:t>
       </w:r>
-      <w:proofErr w:type="spellStart"/>
+      <w:proofErr w:type="gramStart"/>
       <w:r>
         <w:rPr>
           <w:b/>
@@ -292,7 +254,7 @@
         </w:rPr>
         <w:t>application.properties</w:t>
       </w:r>
-      <w:proofErr w:type="spellEnd"/>
+      <w:proofErr w:type="gramEnd"/>
       <w:r>
         <w:t xml:space="preserve">, archivo </w:t>
       </w:r>
@@ -368,37 +330,12 @@
     </w:p>
     <w:p/>
     <w:p>
-      <w:proofErr w:type="spellStart"/>
-      <w:r>
-        <w:rPr>
-          <w:b/>
-          <w:bCs/>
-        </w:rPr>
-        <w:t>Main</w:t>
-      </w:r>
-      <w:proofErr w:type="spellEnd"/>
-      <w:r>
-        <w:rPr>
-          <w:b/>
-          <w:bCs/>
-        </w:rPr>
-        <w:t xml:space="preserve"> </w:t>
-      </w:r>
-      <w:proofErr w:type="spellStart"/>
-      <w:r>
-        <w:rPr>
-          <w:b/>
-          <w:bCs/>
-        </w:rPr>
-        <w:t>Config</w:t>
-      </w:r>
-      <w:proofErr w:type="spellEnd"/>
-      <w:r>
-        <w:rPr>
-          <w:b/>
-          <w:bCs/>
-        </w:rPr>
-        <w:t>:</w:t>
+      <w:r>
+        <w:rPr>
+          <w:b/>
+          <w:bCs/>
+        </w:rPr>
+        <w:t>Main Config:</w:t>
       </w:r>
     </w:p>
     <w:p>
@@ -450,23 +387,13 @@
           <w:lang w:val="en-US"/>
         </w:rPr>
       </w:pPr>
-      <w:proofErr w:type="spellStart"/>
       <w:r>
         <w:rPr>
           <w:b/>
           <w:bCs/>
           <w:lang w:val="en-US"/>
         </w:rPr>
-        <w:t>Dependencias</w:t>
-      </w:r>
-      <w:proofErr w:type="spellEnd"/>
-      <w:r>
-        <w:rPr>
-          <w:b/>
-          <w:bCs/>
-          <w:lang w:val="en-US"/>
-        </w:rPr>
-        <w:t xml:space="preserve"> Maven:</w:t>
+        <w:t>Dependencias Maven:</w:t>
       </w:r>
     </w:p>
     <w:p>
@@ -724,23 +651,23 @@
           <w:bCs/>
         </w:rPr>
         <w:lastRenderedPageBreak/>
-        <w:t xml:space="preserve">Comunicación de los </w:t>
-      </w:r>
-      <w:proofErr w:type="spellStart"/>
-      <w:r>
-        <w:rPr>
-          <w:b/>
-          <w:bCs/>
-        </w:rPr>
-        <w:t>microservicion</w:t>
-      </w:r>
-      <w:proofErr w:type="spellEnd"/>
-      <w:r>
-        <w:rPr>
-          <w:b/>
-          <w:bCs/>
-        </w:rPr>
-        <w:t xml:space="preserve"> con el server </w:t>
+        <w:t xml:space="preserve">Comunicación de los microservicion con el </w:t>
+      </w:r>
+      <w:proofErr w:type="gramStart"/>
+      <w:r>
+        <w:rPr>
+          <w:b/>
+          <w:bCs/>
+        </w:rPr>
+        <w:t>server</w:t>
+      </w:r>
+      <w:proofErr w:type="gramEnd"/>
+      <w:r>
+        <w:rPr>
+          <w:b/>
+          <w:bCs/>
+        </w:rPr>
+        <w:t xml:space="preserve"> </w:t>
       </w:r>
       <w:r>
         <w:rPr>
@@ -820,17 +747,8 @@
           <w:b/>
           <w:bCs/>
         </w:rPr>
-        <w:t>2. api-</w:t>
-      </w:r>
-      <w:proofErr w:type="spellStart"/>
-      <w:r>
-        <w:rPr>
-          <w:b/>
-          <w:bCs/>
-        </w:rPr>
-        <w:t>gateway</w:t>
-      </w:r>
-      <w:proofErr w:type="spellEnd"/>
+        <w:t>2. api-gateway</w:t>
+      </w:r>
     </w:p>
     <w:p>
       <w:pPr>
@@ -880,23 +798,13 @@
           <w:lang w:val="en-US"/>
         </w:rPr>
       </w:pPr>
-      <w:proofErr w:type="spellStart"/>
       <w:r>
         <w:rPr>
           <w:rStyle w:val="Textoennegrita"/>
           <w:rFonts w:eastAsiaTheme="majorEastAsia"/>
           <w:lang w:val="en-US"/>
         </w:rPr>
-        <w:t>Importante</w:t>
-      </w:r>
-      <w:proofErr w:type="spellEnd"/>
-      <w:r>
-        <w:rPr>
-          <w:rStyle w:val="Textoennegrita"/>
-          <w:rFonts w:eastAsiaTheme="majorEastAsia"/>
-          <w:lang w:val="en-US"/>
-        </w:rPr>
-        <w:t>:</w:t>
+        <w:t>Importante:</w:t>
       </w:r>
       <w:r>
         <w:rPr>
@@ -910,67 +818,38 @@
           <w:rFonts w:eastAsiaTheme="majorEastAsia"/>
           <w:lang w:val="en-US"/>
         </w:rPr>
-        <w:t>spring-cloud-starter-gateway-</w:t>
-      </w:r>
-      <w:proofErr w:type="spellStart"/>
-      <w:r>
-        <w:rPr>
-          <w:rStyle w:val="CdigoHTML"/>
-          <w:rFonts w:eastAsiaTheme="majorEastAsia"/>
+        <w:t>spring-cloud-starter-gateway-mvc</w:t>
+      </w:r>
+    </w:p>
+    <w:p>
+      <w:pPr>
+        <w:pStyle w:val="NormalWeb"/>
+        <w:rPr>
+          <w:b/>
+          <w:bCs/>
+          <w:noProof/>
+        </w:rPr>
+      </w:pPr>
+      <w:r>
+        <w:rPr>
+          <w:b/>
+          <w:bCs/>
           <w:lang w:val="en-US"/>
         </w:rPr>
-        <w:t>mvc</w:t>
-      </w:r>
-      <w:proofErr w:type="spellEnd"/>
-    </w:p>
-    <w:p>
-      <w:pPr>
-        <w:pStyle w:val="NormalWeb"/>
-        <w:rPr>
-          <w:b/>
-          <w:bCs/>
-          <w:noProof/>
-        </w:rPr>
-      </w:pPr>
-      <w:proofErr w:type="spellStart"/>
-      <w:r>
-        <w:rPr>
-          <w:b/>
-          <w:bCs/>
+        <w:t>Configuracion del</w:t>
+      </w:r>
+      <w:r>
+        <w:rPr>
           <w:lang w:val="en-US"/>
         </w:rPr>
-        <w:t>Configuracion</w:t>
-      </w:r>
-      <w:proofErr w:type="spellEnd"/>
-      <w:r>
-        <w:rPr>
-          <w:b/>
-          <w:bCs/>
-          <w:lang w:val="en-US"/>
-        </w:rPr>
-        <w:t xml:space="preserve"> del</w:t>
-      </w:r>
-      <w:r>
-        <w:rPr>
-          <w:lang w:val="en-US"/>
-        </w:rPr>
         <w:t xml:space="preserve"> </w:t>
       </w:r>
-      <w:proofErr w:type="spellStart"/>
-      <w:r>
-        <w:rPr>
-          <w:b/>
-          <w:bCs/>
-        </w:rPr>
-        <w:t>Aplication.properties</w:t>
-      </w:r>
-      <w:proofErr w:type="spellEnd"/>
-      <w:r>
-        <w:rPr>
-          <w:b/>
-          <w:bCs/>
-        </w:rPr>
-        <w:t>:</w:t>
+      <w:r>
+        <w:rPr>
+          <w:b/>
+          <w:bCs/>
+        </w:rPr>
+        <w:t>Aplication.properties:</w:t>
       </w:r>
       <w:r>
         <w:rPr>
@@ -1179,23 +1058,7 @@
         </w:numPr>
       </w:pPr>
       <w:r>
-        <w:t>Expone /</w:t>
-      </w:r>
-      <w:proofErr w:type="spellStart"/>
-      <w:r>
-        <w:t>auth</w:t>
-      </w:r>
-      <w:proofErr w:type="spellEnd"/>
-      <w:r>
-        <w:t>/</w:t>
-      </w:r>
-      <w:proofErr w:type="spellStart"/>
-      <w:r>
-        <w:t>login</w:t>
-      </w:r>
-      <w:proofErr w:type="spellEnd"/>
-      <w:r>
-        <w:t xml:space="preserve"> para generar token JWT</w:t>
+        <w:t>Expone /auth/login para generar token JWT</w:t>
       </w:r>
     </w:p>
     <w:p>
@@ -1225,13 +1088,8 @@
           <w:numId w:val="7"/>
         </w:numPr>
       </w:pPr>
-      <w:proofErr w:type="spellStart"/>
-      <w:r>
-        <w:t>controller</w:t>
-      </w:r>
-      <w:proofErr w:type="spellEnd"/>
-      <w:r>
-        <w:t xml:space="preserve"> </w:t>
+      <w:r>
+        <w:t xml:space="preserve">controller </w:t>
       </w:r>
       <w:r>
         <w:rPr>
@@ -1240,21 +1098,8 @@
         <w:t>➝</w:t>
       </w:r>
       <w:r>
-        <w:t xml:space="preserve"> </w:t>
-      </w:r>
-      <w:proofErr w:type="spellStart"/>
-      <w:r>
-        <w:t>AuthController</w:t>
-      </w:r>
-      <w:proofErr w:type="spellEnd"/>
-      <w:r>
-        <w:t xml:space="preserve">, </w:t>
-      </w:r>
-      <w:proofErr w:type="spellStart"/>
-      <w:r>
-        <w:t>UsuarioController</w:t>
-      </w:r>
-      <w:proofErr w:type="spellEnd"/>
+        <w:t xml:space="preserve"> AuthController, UsuarioController</w:t>
+      </w:r>
     </w:p>
     <w:p>
       <w:pPr>
@@ -1263,13 +1108,8 @@
           <w:numId w:val="7"/>
         </w:numPr>
       </w:pPr>
-      <w:proofErr w:type="spellStart"/>
-      <w:r>
-        <w:t>model</w:t>
-      </w:r>
-      <w:proofErr w:type="spellEnd"/>
-      <w:r>
-        <w:t xml:space="preserve"> </w:t>
+      <w:r>
+        <w:t xml:space="preserve">model </w:t>
       </w:r>
       <w:r>
         <w:rPr>
@@ -1278,21 +1118,8 @@
         <w:t>➝</w:t>
       </w:r>
       <w:r>
-        <w:t xml:space="preserve"> Usuario, </w:t>
-      </w:r>
-      <w:proofErr w:type="spellStart"/>
-      <w:r>
-        <w:t>AuthRequest</w:t>
-      </w:r>
-      <w:proofErr w:type="spellEnd"/>
-      <w:r>
-        <w:t xml:space="preserve">, </w:t>
-      </w:r>
-      <w:proofErr w:type="spellStart"/>
-      <w:r>
-        <w:t>AuthResponse</w:t>
-      </w:r>
-      <w:proofErr w:type="spellEnd"/>
+        <w:t xml:space="preserve"> Usuario, AuthRequest, AuthResponse</w:t>
+      </w:r>
     </w:p>
     <w:p>
       <w:pPr>
@@ -1301,13 +1128,8 @@
           <w:numId w:val="7"/>
         </w:numPr>
       </w:pPr>
-      <w:proofErr w:type="spellStart"/>
-      <w:r>
-        <w:t>service</w:t>
-      </w:r>
-      <w:proofErr w:type="spellEnd"/>
-      <w:r>
-        <w:t xml:space="preserve"> </w:t>
+      <w:r>
+        <w:t xml:space="preserve">service </w:t>
       </w:r>
       <w:r>
         <w:rPr>
@@ -1316,21 +1138,8 @@
         <w:t>➝</w:t>
       </w:r>
       <w:r>
-        <w:t xml:space="preserve"> </w:t>
-      </w:r>
-      <w:proofErr w:type="spellStart"/>
-      <w:r>
-        <w:t>JwtUtil</w:t>
-      </w:r>
-      <w:proofErr w:type="spellEnd"/>
-      <w:r>
-        <w:t xml:space="preserve">, </w:t>
-      </w:r>
-      <w:proofErr w:type="spellStart"/>
-      <w:r>
-        <w:t>CustomUserDetailsService</w:t>
-      </w:r>
-      <w:proofErr w:type="spellEnd"/>
+        <w:t xml:space="preserve"> JwtUtil, CustomUserDetailsService</w:t>
+      </w:r>
     </w:p>
     <w:p>
       <w:pPr>
@@ -1339,13 +1148,8 @@
           <w:numId w:val="7"/>
         </w:numPr>
       </w:pPr>
-      <w:proofErr w:type="spellStart"/>
-      <w:r>
-        <w:t>config</w:t>
-      </w:r>
-      <w:proofErr w:type="spellEnd"/>
-      <w:r>
-        <w:t xml:space="preserve"> </w:t>
+      <w:r>
+        <w:t xml:space="preserve">config </w:t>
       </w:r>
       <w:r>
         <w:rPr>
@@ -1354,13 +1158,8 @@
         <w:t>➝</w:t>
       </w:r>
       <w:r>
-        <w:t xml:space="preserve"> </w:t>
-      </w:r>
-      <w:proofErr w:type="spellStart"/>
-      <w:r>
-        <w:t>SecurityConfig</w:t>
-      </w:r>
-      <w:proofErr w:type="spellEnd"/>
+        <w:t xml:space="preserve"> SecurityConfig</w:t>
+      </w:r>
     </w:p>
     <w:p>
       <w:pPr>
@@ -1369,13 +1168,8 @@
           <w:numId w:val="7"/>
         </w:numPr>
       </w:pPr>
-      <w:proofErr w:type="spellStart"/>
-      <w:r>
-        <w:t>filter</w:t>
-      </w:r>
-      <w:proofErr w:type="spellEnd"/>
-      <w:r>
-        <w:t xml:space="preserve"> </w:t>
+      <w:r>
+        <w:t xml:space="preserve">filter </w:t>
       </w:r>
       <w:r>
         <w:rPr>
@@ -1384,13 +1178,8 @@
         <w:t>➝</w:t>
       </w:r>
       <w:r>
-        <w:t xml:space="preserve"> </w:t>
-      </w:r>
-      <w:proofErr w:type="spellStart"/>
-      <w:r>
-        <w:t>JwtRequestFilter</w:t>
-      </w:r>
-      <w:proofErr w:type="spellEnd"/>
+        <w:t xml:space="preserve"> JwtRequestFilter</w:t>
+      </w:r>
     </w:p>
     <w:p>
       <w:pPr>
@@ -1468,15 +1257,7 @@
         <w:ind w:left="360"/>
       </w:pPr>
       <w:r>
-        <w:t xml:space="preserve">Pruebas en </w:t>
-      </w:r>
-      <w:proofErr w:type="spellStart"/>
-      <w:r>
-        <w:t>postman</w:t>
-      </w:r>
-      <w:proofErr w:type="spellEnd"/>
-      <w:r>
-        <w:t xml:space="preserve"> del microservicio </w:t>
+        <w:t xml:space="preserve">Pruebas en postman del microservicio </w:t>
       </w:r>
       <w:r>
         <w:br/>
@@ -1942,7 +1723,6 @@
           <w:lang w:val="en-US"/>
         </w:rPr>
       </w:pPr>
-      <w:proofErr w:type="spellStart"/>
       <w:r>
         <w:rPr>
           <w:b/>
@@ -1950,27 +1730,8 @@
           <w:lang w:val="en-US"/>
         </w:rPr>
         <w:lastRenderedPageBreak/>
-        <w:t>Ejecucion</w:t>
-      </w:r>
-      <w:proofErr w:type="spellEnd"/>
-      <w:r>
-        <w:rPr>
-          <w:b/>
-          <w:bCs/>
-          <w:lang w:val="en-US"/>
-        </w:rPr>
-        <w:t xml:space="preserve"> del </w:t>
-      </w:r>
-      <w:proofErr w:type="spellStart"/>
-      <w:r>
-        <w:rPr>
-          <w:b/>
-          <w:bCs/>
-          <w:lang w:val="en-US"/>
-        </w:rPr>
-        <w:t>servicio</w:t>
-      </w:r>
-      <w:proofErr w:type="spellEnd"/>
+        <w:t>Ejecucion del servicio</w:t>
+      </w:r>
       <w:r>
         <w:rPr>
           <w:lang w:val="en-US"/>
@@ -2109,15 +1870,7 @@
         </w:numPr>
       </w:pPr>
       <w:r>
-        <w:t xml:space="preserve">Rol: Simula matrículas llamando a usuarios-servicio y asignaturas-servicio mediante </w:t>
-      </w:r>
-      <w:proofErr w:type="spellStart"/>
-      <w:r>
-        <w:t>Feign</w:t>
-      </w:r>
-      <w:proofErr w:type="spellEnd"/>
-      <w:r>
-        <w:t xml:space="preserve"> Client</w:t>
+        <w:t>Rol: Simula matrículas llamando a usuarios-servicio y asignaturas-servicio mediante Feign Client</w:t>
       </w:r>
     </w:p>
     <w:p>
@@ -2136,13 +1889,8 @@
           <w:numId w:val="10"/>
         </w:numPr>
       </w:pPr>
-      <w:proofErr w:type="spellStart"/>
-      <w:r>
-        <w:t>controller</w:t>
-      </w:r>
-      <w:proofErr w:type="spellEnd"/>
-      <w:r>
-        <w:t xml:space="preserve"> </w:t>
+      <w:r>
+        <w:t xml:space="preserve">controller </w:t>
       </w:r>
       <w:r>
         <w:rPr>
@@ -2151,13 +1899,8 @@
         <w:t>➝</w:t>
       </w:r>
       <w:r>
-        <w:t xml:space="preserve"> </w:t>
-      </w:r>
-      <w:proofErr w:type="spellStart"/>
-      <w:r>
-        <w:t>MatriculaController</w:t>
-      </w:r>
-      <w:proofErr w:type="spellEnd"/>
+        <w:t xml:space="preserve"> MatriculaController</w:t>
+      </w:r>
     </w:p>
     <w:p>
       <w:pPr>
@@ -2166,13 +1909,8 @@
           <w:numId w:val="10"/>
         </w:numPr>
       </w:pPr>
-      <w:proofErr w:type="spellStart"/>
-      <w:r>
-        <w:t>dto</w:t>
-      </w:r>
-      <w:proofErr w:type="spellEnd"/>
-      <w:r>
-        <w:t xml:space="preserve"> </w:t>
+      <w:r>
+        <w:t xml:space="preserve">dto </w:t>
       </w:r>
       <w:r>
         <w:rPr>
@@ -2181,21 +1919,8 @@
         <w:t>➝</w:t>
       </w:r>
       <w:r>
-        <w:t xml:space="preserve"> </w:t>
-      </w:r>
-      <w:proofErr w:type="spellStart"/>
-      <w:r>
-        <w:t>MatriculaResponse</w:t>
-      </w:r>
-      <w:proofErr w:type="spellEnd"/>
-      <w:r>
-        <w:t xml:space="preserve">, </w:t>
-      </w:r>
-      <w:proofErr w:type="spellStart"/>
-      <w:r>
-        <w:t>MatriculaCompleta</w:t>
-      </w:r>
-      <w:proofErr w:type="spellEnd"/>
+        <w:t xml:space="preserve"> MatriculaResponse, MatriculaCompleta</w:t>
+      </w:r>
     </w:p>
     <w:p>
       <w:pPr>
@@ -2204,13 +1929,8 @@
           <w:numId w:val="10"/>
         </w:numPr>
       </w:pPr>
-      <w:proofErr w:type="spellStart"/>
-      <w:r>
-        <w:t>feign</w:t>
-      </w:r>
-      <w:proofErr w:type="spellEnd"/>
-      <w:r>
-        <w:t xml:space="preserve"> </w:t>
+      <w:r>
+        <w:t xml:space="preserve">feign </w:t>
       </w:r>
       <w:r>
         <w:rPr>
@@ -2219,21 +1939,8 @@
         <w:t>➝</w:t>
       </w:r>
       <w:r>
-        <w:t xml:space="preserve"> </w:t>
-      </w:r>
-      <w:proofErr w:type="spellStart"/>
-      <w:r>
-        <w:t>UsuarioClient</w:t>
-      </w:r>
-      <w:proofErr w:type="spellEnd"/>
-      <w:r>
-        <w:t xml:space="preserve">, </w:t>
-      </w:r>
-      <w:proofErr w:type="spellStart"/>
-      <w:r>
-        <w:t>AsignaturaClient</w:t>
-      </w:r>
-      <w:proofErr w:type="spellEnd"/>
+        <w:t xml:space="preserve"> UsuarioClient, AsignaturaClient</w:t>
+      </w:r>
     </w:p>
     <w:p>
       <w:pPr>
@@ -2242,13 +1949,8 @@
           <w:numId w:val="10"/>
         </w:numPr>
       </w:pPr>
-      <w:proofErr w:type="spellStart"/>
-      <w:r>
-        <w:t>service</w:t>
-      </w:r>
-      <w:proofErr w:type="spellEnd"/>
-      <w:r>
-        <w:t xml:space="preserve"> </w:t>
+      <w:r>
+        <w:t xml:space="preserve">service </w:t>
       </w:r>
       <w:r>
         <w:rPr>
@@ -2257,21 +1959,8 @@
         <w:t>➝</w:t>
       </w:r>
       <w:r>
-        <w:t xml:space="preserve"> </w:t>
-      </w:r>
-      <w:proofErr w:type="spellStart"/>
-      <w:r>
-        <w:t>MatriculaService</w:t>
-      </w:r>
-      <w:proofErr w:type="spellEnd"/>
-      <w:r>
-        <w:t xml:space="preserve">, </w:t>
-      </w:r>
-      <w:proofErr w:type="spellStart"/>
-      <w:r>
-        <w:t>FeignClientInterceptor</w:t>
-      </w:r>
-      <w:proofErr w:type="spellEnd"/>
+        <w:t xml:space="preserve"> MatriculaService, FeignClientInterceptor</w:t>
+      </w:r>
     </w:p>
     <w:p>
       <w:pPr>
@@ -2280,13 +1969,8 @@
           <w:numId w:val="10"/>
         </w:numPr>
       </w:pPr>
-      <w:proofErr w:type="spellStart"/>
-      <w:r>
-        <w:t>model</w:t>
-      </w:r>
-      <w:proofErr w:type="spellEnd"/>
-      <w:r>
-        <w:t xml:space="preserve"> </w:t>
+      <w:r>
+        <w:t xml:space="preserve">model </w:t>
       </w:r>
       <w:r>
         <w:rPr>
@@ -2306,38 +1990,13 @@
           <w:rFonts w:eastAsiaTheme="majorEastAsia"/>
         </w:rPr>
       </w:pPr>
-      <w:proofErr w:type="spellStart"/>
       <w:r>
         <w:rPr>
           <w:rStyle w:val="Textoennegrita"/>
           <w:rFonts w:eastAsiaTheme="majorEastAsia"/>
         </w:rPr>
         <w:lastRenderedPageBreak/>
-        <w:t>Feign</w:t>
-      </w:r>
-      <w:proofErr w:type="spellEnd"/>
-      <w:r>
-        <w:rPr>
-          <w:rStyle w:val="Textoennegrita"/>
-          <w:rFonts w:eastAsiaTheme="majorEastAsia"/>
-        </w:rPr>
-        <w:t xml:space="preserve"> </w:t>
-      </w:r>
-      <w:proofErr w:type="spellStart"/>
-      <w:r>
-        <w:rPr>
-          <w:rStyle w:val="Textoennegrita"/>
-          <w:rFonts w:eastAsiaTheme="majorEastAsia"/>
-        </w:rPr>
-        <w:t>Clients</w:t>
-      </w:r>
-      <w:proofErr w:type="spellEnd"/>
-      <w:r>
-        <w:rPr>
-          <w:rStyle w:val="Textoennegrita"/>
-          <w:rFonts w:eastAsiaTheme="majorEastAsia"/>
-        </w:rPr>
-        <w:t>:</w:t>
+        <w:t>Feign Clients:</w:t>
       </w:r>
       <w:r>
         <w:rPr>
@@ -3040,7 +2699,6 @@
           <w:bCs/>
         </w:rPr>
       </w:pPr>
-      <w:proofErr w:type="spellStart"/>
       <w:r>
         <w:rPr>
           <w:rFonts w:eastAsiaTheme="majorEastAsia"/>
@@ -3048,16 +2706,7 @@
           <w:bCs/>
         </w:rPr>
         <w:lastRenderedPageBreak/>
-        <w:t>Ejecution</w:t>
-      </w:r>
-      <w:proofErr w:type="spellEnd"/>
-      <w:r>
-        <w:rPr>
-          <w:rFonts w:eastAsiaTheme="majorEastAsia"/>
-          <w:b/>
-          <w:bCs/>
-        </w:rPr>
-        <w:t xml:space="preserve"> del servicio </w:t>
+        <w:t xml:space="preserve">Ejecution del servicio </w:t>
       </w:r>
       <w:r>
         <w:rPr>
@@ -3185,39 +2834,7 @@
         </w:numPr>
       </w:pPr>
       <w:r>
-        <w:t>Se hace POST a /</w:t>
-      </w:r>
-      <w:proofErr w:type="spellStart"/>
-      <w:r>
-        <w:t>auth</w:t>
-      </w:r>
-      <w:proofErr w:type="spellEnd"/>
-      <w:r>
-        <w:t>/</w:t>
-      </w:r>
-      <w:proofErr w:type="spellStart"/>
-      <w:r>
-        <w:t>login</w:t>
-      </w:r>
-      <w:proofErr w:type="spellEnd"/>
-      <w:r>
-        <w:t xml:space="preserve"> con </w:t>
-      </w:r>
-      <w:proofErr w:type="spellStart"/>
-      <w:r>
-        <w:t>admin</w:t>
-      </w:r>
-      <w:proofErr w:type="spellEnd"/>
-      <w:r>
-        <w:t>/</w:t>
-      </w:r>
-      <w:proofErr w:type="spellStart"/>
-      <w:r>
-        <w:t>admin</w:t>
-      </w:r>
-      <w:proofErr w:type="spellEnd"/>
-      <w:r>
-        <w:t xml:space="preserve"> y se obtiene un JWT.</w:t>
+        <w:t>Se hace POST a /auth/login con admin/admin y se obtiene un JWT.</w:t>
       </w:r>
     </w:p>
     <w:p>
@@ -3228,23 +2845,7 @@
         </w:numPr>
       </w:pPr>
       <w:r>
-        <w:t xml:space="preserve">Se puede consultar /api/matriculas/completas pasando el JWT como </w:t>
-      </w:r>
-      <w:proofErr w:type="spellStart"/>
-      <w:r>
-        <w:t>Bearer</w:t>
-      </w:r>
-      <w:proofErr w:type="spellEnd"/>
-      <w:r>
-        <w:t xml:space="preserve"> en el </w:t>
-      </w:r>
-      <w:proofErr w:type="spellStart"/>
-      <w:r>
-        <w:t>header</w:t>
-      </w:r>
-      <w:proofErr w:type="spellEnd"/>
-      <w:r>
-        <w:t>.</w:t>
+        <w:t>Se puede consultar /api/matriculas/completas pasando el JWT como Bearer en el header.</w:t>
       </w:r>
     </w:p>
     <w:p>
@@ -3255,15 +2856,7 @@
         </w:numPr>
       </w:pPr>
       <w:r>
-        <w:t xml:space="preserve">Este microservicio llama con </w:t>
-      </w:r>
-      <w:proofErr w:type="spellStart"/>
-      <w:r>
-        <w:t>Feign</w:t>
-      </w:r>
-      <w:proofErr w:type="spellEnd"/>
-      <w:r>
-        <w:t xml:space="preserve"> a los otros servicios inyectando el mismo token.</w:t>
+        <w:t>Este microservicio llama con Feign a los otros servicios inyectando el mismo token.</w:t>
       </w:r>
     </w:p>
     <w:p>
@@ -3408,18 +3001,8 @@
           <w:sz w:val="22"/>
           <w:szCs w:val="22"/>
         </w:rPr>
-        <w:t xml:space="preserve">Prueba unitaria para </w:t>
-      </w:r>
-      <w:proofErr w:type="spellStart"/>
-      <w:r>
-        <w:rPr>
-          <w:rFonts w:asciiTheme="minorHAnsi" w:hAnsiTheme="minorHAnsi"/>
-          <w:sz w:val="22"/>
-          <w:szCs w:val="22"/>
-        </w:rPr>
-        <w:t>JwtUtil</w:t>
-      </w:r>
-      <w:proofErr w:type="spellEnd"/>
+        <w:t>Prueba unitaria para JwtUtil</w:t>
+      </w:r>
       <w:r>
         <w:rPr>
           <w:rFonts w:asciiTheme="minorHAnsi" w:hAnsiTheme="minorHAnsi"/>
@@ -3499,13 +3082,8 @@
     </w:p>
     <w:p>
       <w:r>
-        <w:t xml:space="preserve">Prueba unitaria para </w:t>
-      </w:r>
-      <w:proofErr w:type="spellStart"/>
-      <w:r>
-        <w:t>UsuarioController</w:t>
-      </w:r>
-      <w:proofErr w:type="spellEnd"/>
+        <w:t>Prueba unitaria para UsuarioController</w:t>
+      </w:r>
     </w:p>
     <w:p>
       <w:r>
@@ -3629,43 +3207,7 @@
         </w:rPr>
         <w:lastRenderedPageBreak/>
         <w:br/>
-        <w:t xml:space="preserve">Estas pruebas validan el comportamiento de los </w:t>
-      </w:r>
-      <w:proofErr w:type="spellStart"/>
-      <w:r>
-        <w:rPr>
-          <w:rFonts w:asciiTheme="minorHAnsi" w:hAnsiTheme="minorHAnsi"/>
-          <w:sz w:val="24"/>
-          <w:szCs w:val="24"/>
-        </w:rPr>
-        <w:t>endpoints</w:t>
-      </w:r>
-      <w:proofErr w:type="spellEnd"/>
-      <w:r>
-        <w:rPr>
-          <w:rFonts w:asciiTheme="minorHAnsi" w:hAnsiTheme="minorHAnsi"/>
-          <w:sz w:val="24"/>
-          <w:szCs w:val="24"/>
-        </w:rPr>
-        <w:t xml:space="preserve"> REST usando </w:t>
-      </w:r>
-      <w:proofErr w:type="spellStart"/>
-      <w:r>
-        <w:rPr>
-          <w:rFonts w:asciiTheme="minorHAnsi" w:hAnsiTheme="minorHAnsi"/>
-          <w:sz w:val="24"/>
-          <w:szCs w:val="24"/>
-        </w:rPr>
-        <w:t>MockMvc</w:t>
-      </w:r>
-      <w:proofErr w:type="spellEnd"/>
-      <w:r>
-        <w:rPr>
-          <w:rFonts w:asciiTheme="minorHAnsi" w:hAnsiTheme="minorHAnsi"/>
-          <w:sz w:val="24"/>
-          <w:szCs w:val="24"/>
-        </w:rPr>
-        <w:t>.</w:t>
+        <w:t>Estas pruebas validan el comportamiento de los endpoints REST usando MockMvc.</w:t>
       </w:r>
     </w:p>
     <w:p>
@@ -4169,25 +3711,9 @@
           <w:sz w:val="24"/>
           <w:szCs w:val="24"/>
         </w:rPr>
-        <w:t xml:space="preserve">Se ejecuto dos pruebas, para </w:t>
-      </w:r>
-      <w:proofErr w:type="spellStart"/>
-      <w:r>
-        <w:rPr>
-          <w:sz w:val="24"/>
-          <w:szCs w:val="24"/>
-        </w:rPr>
-        <w:t>authTokenManagertest</w:t>
-      </w:r>
-      <w:proofErr w:type="spellEnd"/>
-      <w:r>
-        <w:rPr>
-          <w:sz w:val="24"/>
-          <w:szCs w:val="24"/>
-        </w:rPr>
-        <w:t xml:space="preserve"> y para </w:t>
-      </w:r>
-      <w:proofErr w:type="spellStart"/>
+        <w:t xml:space="preserve">Se ejecuto dos pruebas, para authTokenManagertest y para </w:t>
+      </w:r>
+      <w:proofErr w:type="gramStart"/>
       <w:r>
         <w:rPr>
           <w:sz w:val="24"/>
@@ -4195,13 +3721,20 @@
         </w:rPr>
         <w:t>MatriculaControllerTest</w:t>
       </w:r>
-      <w:proofErr w:type="spellEnd"/>
-      <w:r>
-        <w:rPr>
-          <w:sz w:val="24"/>
-          <w:szCs w:val="24"/>
-        </w:rPr>
-        <w:t>,, con resultados exitosos.</w:t>
+      <w:r>
+        <w:rPr>
+          <w:sz w:val="24"/>
+          <w:szCs w:val="24"/>
+        </w:rPr>
+        <w:t>,,</w:t>
+      </w:r>
+      <w:proofErr w:type="gramEnd"/>
+      <w:r>
+        <w:rPr>
+          <w:sz w:val="24"/>
+          <w:szCs w:val="24"/>
+        </w:rPr>
+        <w:t xml:space="preserve"> con resultados exitosos.</w:t>
       </w:r>
     </w:p>
     <w:p>
@@ -4565,39 +4098,7 @@
           <w:sz w:val="24"/>
           <w:szCs w:val="24"/>
         </w:rPr>
-        <w:t xml:space="preserve">se </w:t>
-      </w:r>
-      <w:proofErr w:type="spellStart"/>
-      <w:r>
-        <w:rPr>
-          <w:sz w:val="24"/>
-          <w:szCs w:val="24"/>
-        </w:rPr>
-        <w:t>ejecuto</w:t>
-      </w:r>
-      <w:proofErr w:type="spellEnd"/>
-      <w:r>
-        <w:rPr>
-          <w:sz w:val="24"/>
-          <w:szCs w:val="24"/>
-        </w:rPr>
-        <w:t xml:space="preserve"> una prueba </w:t>
-      </w:r>
-      <w:proofErr w:type="spellStart"/>
-      <w:r>
-        <w:rPr>
-          <w:sz w:val="24"/>
-          <w:szCs w:val="24"/>
-        </w:rPr>
-        <w:t>unitara</w:t>
-      </w:r>
-      <w:proofErr w:type="spellEnd"/>
-      <w:r>
-        <w:rPr>
-          <w:sz w:val="24"/>
-          <w:szCs w:val="24"/>
-        </w:rPr>
-        <w:t xml:space="preserve"> y una de integración con resultados exitosos</w:t>
+        <w:t>se ejecuto una prueba unitara y una de integración con resultados exitosos</w:t>
       </w:r>
     </w:p>
     <w:p>
@@ -4728,54 +4229,22 @@
           <w:szCs w:val="24"/>
         </w:rPr>
       </w:pPr>
-      <w:proofErr w:type="spellStart"/>
-      <w:r>
-        <w:rPr>
-          <w:sz w:val="24"/>
-          <w:szCs w:val="24"/>
-        </w:rPr>
-        <w:t>docker</w:t>
-      </w:r>
-      <w:proofErr w:type="spellEnd"/>
-      <w:r>
-        <w:rPr>
-          <w:sz w:val="24"/>
-          <w:szCs w:val="24"/>
-        </w:rPr>
-        <w:t xml:space="preserve"> </w:t>
-      </w:r>
-      <w:proofErr w:type="spellStart"/>
-      <w:r>
-        <w:rPr>
-          <w:sz w:val="24"/>
-          <w:szCs w:val="24"/>
-        </w:rPr>
-        <w:t>build</w:t>
-      </w:r>
-      <w:proofErr w:type="spellEnd"/>
-      <w:r>
-        <w:rPr>
-          <w:sz w:val="24"/>
-          <w:szCs w:val="24"/>
-        </w:rPr>
-        <w:t xml:space="preserve"> -t </w:t>
-      </w:r>
-      <w:proofErr w:type="spellStart"/>
-      <w:r>
-        <w:rPr>
-          <w:sz w:val="24"/>
-          <w:szCs w:val="24"/>
-        </w:rPr>
-        <w:t>spring</w:t>
-      </w:r>
-      <w:proofErr w:type="spellEnd"/>
-      <w:r>
-        <w:rPr>
-          <w:sz w:val="24"/>
-          <w:szCs w:val="24"/>
-        </w:rPr>
-        <w:t>-api-matriculas-servicios .</w:t>
-      </w:r>
+      <w:r>
+        <w:rPr>
+          <w:sz w:val="24"/>
+          <w:szCs w:val="24"/>
+        </w:rPr>
+        <w:t>docker build -t spring-api-matriculas-</w:t>
+      </w:r>
+      <w:proofErr w:type="gramStart"/>
+      <w:r>
+        <w:rPr>
+          <w:sz w:val="24"/>
+          <w:szCs w:val="24"/>
+        </w:rPr>
+        <w:t>servicios .</w:t>
+      </w:r>
+      <w:proofErr w:type="gramEnd"/>
     </w:p>
     <w:p>
       <w:pPr>
@@ -4875,7 +4344,23 @@
           <w:sz w:val="24"/>
           <w:szCs w:val="24"/>
         </w:rPr>
-        <w:t xml:space="preserve"> o con el  Docker desktop</w:t>
+        <w:t xml:space="preserve"> o con </w:t>
+      </w:r>
+      <w:proofErr w:type="gramStart"/>
+      <w:r>
+        <w:rPr>
+          <w:sz w:val="24"/>
+          <w:szCs w:val="24"/>
+        </w:rPr>
+        <w:t>el  Docker</w:t>
+      </w:r>
+      <w:proofErr w:type="gramEnd"/>
+      <w:r>
+        <w:rPr>
+          <w:sz w:val="24"/>
+          <w:szCs w:val="24"/>
+        </w:rPr>
+        <w:t xml:space="preserve"> desktop</w:t>
       </w:r>
     </w:p>
     <w:p>
@@ -5024,21 +4509,12 @@
           <w:szCs w:val="24"/>
         </w:rPr>
       </w:pPr>
-      <w:proofErr w:type="spellStart"/>
-      <w:r>
-        <w:rPr>
-          <w:sz w:val="24"/>
-          <w:szCs w:val="24"/>
-        </w:rPr>
-        <w:t>docker-compose</w:t>
-      </w:r>
-      <w:proofErr w:type="spellEnd"/>
-      <w:r>
-        <w:rPr>
-          <w:sz w:val="24"/>
-          <w:szCs w:val="24"/>
-        </w:rPr>
-        <w:t xml:space="preserve"> up</w:t>
+      <w:r>
+        <w:rPr>
+          <w:sz w:val="24"/>
+          <w:szCs w:val="24"/>
+        </w:rPr>
+        <w:t>docker-compose up</w:t>
       </w:r>
     </w:p>
     <w:p>
@@ -5124,17 +4600,8 @@
           <w:szCs w:val="24"/>
         </w:rPr>
         <w:br/>
-        <w:t xml:space="preserve">Docker </w:t>
-      </w:r>
-      <w:proofErr w:type="spellStart"/>
-      <w:r>
-        <w:rPr>
-          <w:sz w:val="24"/>
-          <w:szCs w:val="24"/>
-        </w:rPr>
-        <w:t>ps</w:t>
-      </w:r>
-      <w:proofErr w:type="spellEnd"/>
+        <w:t>Docker ps</w:t>
+      </w:r>
       <w:r>
         <w:rPr>
           <w:sz w:val="24"/>
@@ -5252,15 +4719,13 @@
           <w:szCs w:val="24"/>
         </w:rPr>
       </w:pPr>
-      <w:proofErr w:type="spellStart"/>
-      <w:r>
-        <w:rPr>
-          <w:sz w:val="24"/>
-          <w:szCs w:val="24"/>
-        </w:rPr>
-        <w:t>docker</w:t>
-      </w:r>
-      <w:proofErr w:type="spellEnd"/>
+      <w:r>
+        <w:rPr>
+          <w:sz w:val="24"/>
+          <w:szCs w:val="24"/>
+        </w:rPr>
+        <w:t xml:space="preserve">docker network create --attachable api-network  </w:t>
+      </w:r>
       <w:r>
         <w:rPr>
           <w:sz w:val="24"/>
@@ -5268,77 +4733,6 @@
         </w:rPr>
         <w:t xml:space="preserve"> </w:t>
       </w:r>
-      <w:proofErr w:type="spellStart"/>
-      <w:r>
-        <w:rPr>
-          <w:sz w:val="24"/>
-          <w:szCs w:val="24"/>
-        </w:rPr>
-        <w:t>network</w:t>
-      </w:r>
-      <w:proofErr w:type="spellEnd"/>
-      <w:r>
-        <w:rPr>
-          <w:sz w:val="24"/>
-          <w:szCs w:val="24"/>
-        </w:rPr>
-        <w:t xml:space="preserve"> </w:t>
-      </w:r>
-      <w:proofErr w:type="spellStart"/>
-      <w:r>
-        <w:rPr>
-          <w:sz w:val="24"/>
-          <w:szCs w:val="24"/>
-        </w:rPr>
-        <w:t>create</w:t>
-      </w:r>
-      <w:proofErr w:type="spellEnd"/>
-      <w:r>
-        <w:rPr>
-          <w:sz w:val="24"/>
-          <w:szCs w:val="24"/>
-        </w:rPr>
-        <w:t xml:space="preserve"> --</w:t>
-      </w:r>
-      <w:proofErr w:type="spellStart"/>
-      <w:r>
-        <w:rPr>
-          <w:sz w:val="24"/>
-          <w:szCs w:val="24"/>
-        </w:rPr>
-        <w:t>attachable</w:t>
-      </w:r>
-      <w:proofErr w:type="spellEnd"/>
-      <w:r>
-        <w:rPr>
-          <w:sz w:val="24"/>
-          <w:szCs w:val="24"/>
-        </w:rPr>
-        <w:t xml:space="preserve"> api-</w:t>
-      </w:r>
-      <w:proofErr w:type="spellStart"/>
-      <w:r>
-        <w:rPr>
-          <w:sz w:val="24"/>
-          <w:szCs w:val="24"/>
-        </w:rPr>
-        <w:t>network</w:t>
-      </w:r>
-      <w:proofErr w:type="spellEnd"/>
-      <w:r>
-        <w:rPr>
-          <w:sz w:val="24"/>
-          <w:szCs w:val="24"/>
-        </w:rPr>
-        <w:t xml:space="preserve">  </w:t>
-      </w:r>
-      <w:r>
-        <w:rPr>
-          <w:sz w:val="24"/>
-          <w:szCs w:val="24"/>
-        </w:rPr>
-        <w:t xml:space="preserve"> </w:t>
-      </w:r>
       <w:r>
         <w:rPr>
           <w:sz w:val="24"/>
@@ -5376,124 +4770,35 @@
           <w:szCs w:val="24"/>
         </w:rPr>
       </w:pPr>
-      <w:proofErr w:type="spellStart"/>
-      <w:r>
-        <w:rPr>
-          <w:sz w:val="24"/>
-          <w:szCs w:val="24"/>
-        </w:rPr>
-        <w:t>docker</w:t>
-      </w:r>
-      <w:proofErr w:type="spellEnd"/>
-      <w:r>
-        <w:rPr>
-          <w:sz w:val="24"/>
-          <w:szCs w:val="24"/>
-        </w:rPr>
-        <w:t xml:space="preserve"> </w:t>
-      </w:r>
-      <w:proofErr w:type="spellStart"/>
-      <w:r>
-        <w:rPr>
-          <w:sz w:val="24"/>
-          <w:szCs w:val="24"/>
-        </w:rPr>
-        <w:t>network</w:t>
-      </w:r>
-      <w:proofErr w:type="spellEnd"/>
-      <w:r>
-        <w:rPr>
-          <w:sz w:val="24"/>
-          <w:szCs w:val="24"/>
-        </w:rPr>
-        <w:t xml:space="preserve"> </w:t>
-      </w:r>
-      <w:proofErr w:type="spellStart"/>
-      <w:r>
-        <w:rPr>
-          <w:sz w:val="24"/>
-          <w:szCs w:val="24"/>
-        </w:rPr>
-        <w:t>connect</w:t>
-      </w:r>
-      <w:proofErr w:type="spellEnd"/>
-      <w:r>
-        <w:rPr>
-          <w:sz w:val="24"/>
-          <w:szCs w:val="24"/>
-        </w:rPr>
-        <w:t xml:space="preserve"> api-</w:t>
-      </w:r>
-      <w:proofErr w:type="spellStart"/>
-      <w:r>
-        <w:rPr>
-          <w:sz w:val="24"/>
-          <w:szCs w:val="24"/>
-        </w:rPr>
-        <w:t>network</w:t>
-      </w:r>
-      <w:proofErr w:type="spellEnd"/>
-      <w:r>
-        <w:rPr>
-          <w:sz w:val="24"/>
-          <w:szCs w:val="24"/>
-        </w:rPr>
-        <w:t xml:space="preserve"> "</w:t>
-      </w:r>
-      <w:proofErr w:type="spellStart"/>
-      <w:r>
-        <w:rPr>
-          <w:sz w:val="24"/>
-          <w:szCs w:val="24"/>
-        </w:rPr>
-        <w:t>image</w:t>
-      </w:r>
-      <w:proofErr w:type="spellEnd"/>
-      <w:r>
-        <w:rPr>
-          <w:sz w:val="24"/>
-          <w:szCs w:val="24"/>
-        </w:rPr>
-        <w:t>"</w:t>
-      </w:r>
-    </w:p>
-    <w:p>
-      <w:pPr>
-        <w:rPr>
-          <w:sz w:val="24"/>
-          <w:szCs w:val="24"/>
-        </w:rPr>
-      </w:pPr>
-    </w:p>
-    <w:p>
-      <w:pPr>
-        <w:rPr>
-          <w:sz w:val="24"/>
-          <w:szCs w:val="24"/>
-        </w:rPr>
-      </w:pPr>
-      <w:r>
-        <w:rPr>
-          <w:sz w:val="24"/>
-          <w:szCs w:val="24"/>
-        </w:rPr>
-        <w:t xml:space="preserve">se asigna la red en la configuración del </w:t>
-      </w:r>
-      <w:proofErr w:type="spellStart"/>
-      <w:r>
-        <w:rPr>
-          <w:sz w:val="24"/>
-          <w:szCs w:val="24"/>
-        </w:rPr>
-        <w:t>docker-compose</w:t>
-      </w:r>
-      <w:proofErr w:type="spellEnd"/>
-      <w:r>
-        <w:rPr>
-          <w:sz w:val="24"/>
-          <w:szCs w:val="24"/>
-        </w:rPr>
-        <w:t>, por cada microservicio</w:t>
+      <w:r>
+        <w:rPr>
+          <w:sz w:val="24"/>
+          <w:szCs w:val="24"/>
+        </w:rPr>
+        <w:t>docker network connect api-network "image"</w:t>
+      </w:r>
+    </w:p>
+    <w:p>
+      <w:pPr>
+        <w:rPr>
+          <w:sz w:val="24"/>
+          <w:szCs w:val="24"/>
+        </w:rPr>
+      </w:pPr>
+    </w:p>
+    <w:p>
+      <w:pPr>
+        <w:rPr>
+          <w:sz w:val="24"/>
+          <w:szCs w:val="24"/>
+        </w:rPr>
+      </w:pPr>
+      <w:r>
+        <w:rPr>
+          <w:sz w:val="24"/>
+          <w:szCs w:val="24"/>
+        </w:rPr>
+        <w:t>se asigna la red en la configuración del docker-compose, por cada microservicio</w:t>
       </w:r>
     </w:p>
     <w:p>
@@ -5613,54 +4918,27 @@
           <w:szCs w:val="24"/>
         </w:rPr>
       </w:pPr>
-      <w:proofErr w:type="spellStart"/>
-      <w:r>
-        <w:rPr>
-          <w:sz w:val="24"/>
-          <w:szCs w:val="24"/>
-        </w:rPr>
-        <w:t>docker-compose</w:t>
-      </w:r>
-      <w:proofErr w:type="spellEnd"/>
-      <w:r>
-        <w:rPr>
-          <w:sz w:val="24"/>
-          <w:szCs w:val="24"/>
-        </w:rPr>
-        <w:t xml:space="preserve"> </w:t>
-      </w:r>
-      <w:proofErr w:type="spellStart"/>
-      <w:r>
-        <w:rPr>
-          <w:sz w:val="24"/>
-          <w:szCs w:val="24"/>
-        </w:rPr>
-        <w:t>build</w:t>
-      </w:r>
-      <w:proofErr w:type="spellEnd"/>
-    </w:p>
-    <w:p>
-      <w:pPr>
-        <w:rPr>
-          <w:sz w:val="24"/>
-          <w:szCs w:val="24"/>
-        </w:rPr>
-      </w:pPr>
-      <w:proofErr w:type="spellStart"/>
-      <w:r>
-        <w:rPr>
-          <w:sz w:val="24"/>
-          <w:szCs w:val="24"/>
-        </w:rPr>
-        <w:t>docker-compose</w:t>
-      </w:r>
-      <w:proofErr w:type="spellEnd"/>
-      <w:r>
-        <w:rPr>
-          <w:sz w:val="24"/>
-          <w:szCs w:val="24"/>
-        </w:rPr>
-        <w:t xml:space="preserve"> up</w:t>
+      <w:r>
+        <w:rPr>
+          <w:sz w:val="24"/>
+          <w:szCs w:val="24"/>
+        </w:rPr>
+        <w:t>docker-compose build</w:t>
+      </w:r>
+    </w:p>
+    <w:p>
+      <w:pPr>
+        <w:rPr>
+          <w:sz w:val="24"/>
+          <w:szCs w:val="24"/>
+        </w:rPr>
+      </w:pPr>
+      <w:r>
+        <w:rPr>
+          <w:sz w:val="24"/>
+          <w:szCs w:val="24"/>
+        </w:rPr>
+        <w:t>docker-compose up</w:t>
       </w:r>
     </w:p>
     <w:p>
@@ -5693,7 +4971,7 @@
         </w:rPr>
         <w:t xml:space="preserve">En </w:t>
       </w:r>
-      <w:proofErr w:type="spellStart"/>
+      <w:proofErr w:type="gramStart"/>
       <w:r>
         <w:rPr>
           <w:sz w:val="24"/>
@@ -5701,7 +4979,7 @@
         </w:rPr>
         <w:t>application.properties</w:t>
       </w:r>
-      <w:proofErr w:type="spellEnd"/>
+      <w:proofErr w:type="gramEnd"/>
       <w:r>
         <w:rPr>
           <w:sz w:val="24"/>
@@ -5929,23 +5207,7 @@
           <w:sz w:val="24"/>
           <w:szCs w:val="24"/>
         </w:rPr>
-        <w:t xml:space="preserve">Se valida la comunicación con </w:t>
-      </w:r>
-      <w:proofErr w:type="spellStart"/>
-      <w:r>
-        <w:rPr>
-          <w:sz w:val="24"/>
-          <w:szCs w:val="24"/>
-        </w:rPr>
-        <w:t>Postman</w:t>
-      </w:r>
-      <w:proofErr w:type="spellEnd"/>
-      <w:r>
-        <w:rPr>
-          <w:sz w:val="24"/>
-          <w:szCs w:val="24"/>
-        </w:rPr>
-        <w:t>:</w:t>
+        <w:t>Se valida la comunicación con Postman:</w:t>
       </w:r>
     </w:p>
     <w:p>
@@ -6038,50 +5300,34 @@
         <w:rPr>
           <w:lang w:val="es-ES"/>
         </w:rPr>
-        <w:t xml:space="preserve">Prueba </w:t>
-      </w:r>
-      <w:proofErr w:type="spellStart"/>
-      <w:r>
+        <w:t>Prueba Postman</w:t>
+      </w:r>
+    </w:p>
+    <w:p>
+      <w:pPr>
         <w:rPr>
           <w:lang w:val="es-ES"/>
         </w:rPr>
-        <w:t>Postman</w:t>
-      </w:r>
-      <w:proofErr w:type="spellEnd"/>
-    </w:p>
-    <w:p>
-      <w:pPr>
+      </w:pPr>
+      <w:r>
         <w:rPr>
           <w:lang w:val="es-ES"/>
         </w:rPr>
-      </w:pPr>
-      <w:r>
+        <w:t>Usuarios-servicio</w:t>
+      </w:r>
+    </w:p>
+    <w:p>
+      <w:pPr>
         <w:rPr>
           <w:lang w:val="es-ES"/>
         </w:rPr>
-        <w:t>Usuarios-servicio</w:t>
-      </w:r>
-    </w:p>
-    <w:p>
-      <w:pPr>
+      </w:pPr>
+      <w:r>
         <w:rPr>
           <w:lang w:val="es-ES"/>
         </w:rPr>
-      </w:pPr>
-      <w:r>
-        <w:rPr>
-          <w:lang w:val="es-ES"/>
-        </w:rPr>
-        <w:t xml:space="preserve">Nos autentificamos por medio de </w:t>
-      </w:r>
-      <w:proofErr w:type="spellStart"/>
-      <w:r>
-        <w:rPr>
-          <w:lang w:val="es-ES"/>
-        </w:rPr>
-        <w:t>postman</w:t>
-      </w:r>
-      <w:proofErr w:type="spellEnd"/>
+        <w:t>Nos autentificamos por medio de postman</w:t>
+      </w:r>
     </w:p>
     <w:p>
       <w:pPr>
@@ -6578,41 +5824,9 @@
           <w:sz w:val="24"/>
           <w:szCs w:val="24"/>
         </w:rPr>
-        <w:t xml:space="preserve">Se configuro el archivo </w:t>
-      </w:r>
-      <w:proofErr w:type="spellStart"/>
-      <w:r>
-        <w:rPr>
-          <w:sz w:val="24"/>
-          <w:szCs w:val="24"/>
-        </w:rPr>
-        <w:t>build.yml</w:t>
-      </w:r>
-      <w:proofErr w:type="spellEnd"/>
-      <w:r>
-        <w:rPr>
-          <w:sz w:val="24"/>
-          <w:szCs w:val="24"/>
-        </w:rPr>
-        <w:t xml:space="preserve"> para activar pipeline en </w:t>
-      </w:r>
-      <w:proofErr w:type="spellStart"/>
-      <w:r>
-        <w:rPr>
-          <w:sz w:val="24"/>
-          <w:szCs w:val="24"/>
-        </w:rPr>
-        <w:t>git</w:t>
-      </w:r>
-      <w:proofErr w:type="spellEnd"/>
-      <w:r>
-        <w:rPr>
-          <w:sz w:val="24"/>
-          <w:szCs w:val="24"/>
-        </w:rPr>
-        <w:t xml:space="preserve"> </w:t>
-      </w:r>
-      <w:proofErr w:type="spellStart"/>
+        <w:t xml:space="preserve">Se configuro el archivo build.yml para activar pipeline en git </w:t>
+      </w:r>
+      <w:proofErr w:type="gramStart"/>
       <w:r>
         <w:rPr>
           <w:sz w:val="24"/>
@@ -6620,7 +5834,7 @@
         </w:rPr>
         <w:t>hub</w:t>
       </w:r>
-      <w:proofErr w:type="spellEnd"/>
+      <w:proofErr w:type="gramEnd"/>
     </w:p>
     <w:p>
       <w:pPr>
@@ -6817,29 +6031,499 @@
           <w:szCs w:val="24"/>
         </w:rPr>
         <w:lastRenderedPageBreak/>
-        <w:t xml:space="preserve">Enlace </w:t>
-      </w:r>
-      <w:proofErr w:type="spellStart"/>
-      <w:r>
-        <w:rPr>
-          <w:sz w:val="24"/>
-          <w:szCs w:val="24"/>
-        </w:rPr>
-        <w:t>Github</w:t>
-      </w:r>
-      <w:proofErr w:type="spellEnd"/>
-      <w:r>
-        <w:rPr>
-          <w:sz w:val="24"/>
-          <w:szCs w:val="24"/>
-        </w:rPr>
-        <w:t>:</w:t>
-      </w:r>
-      <w:r>
-        <w:rPr>
-          <w:sz w:val="24"/>
-          <w:szCs w:val="24"/>
-        </w:rPr>
+        <w:t>Prometheus y Grafana</w:t>
+      </w:r>
+    </w:p>
+    <w:p>
+      <w:pPr>
+        <w:rPr>
+          <w:sz w:val="24"/>
+          <w:szCs w:val="24"/>
+        </w:rPr>
+      </w:pPr>
+    </w:p>
+    <w:p>
+      <w:pPr>
+        <w:rPr>
+          <w:sz w:val="24"/>
+          <w:szCs w:val="24"/>
+        </w:rPr>
+      </w:pPr>
+      <w:r>
+        <w:rPr>
+          <w:sz w:val="24"/>
+          <w:szCs w:val="24"/>
+        </w:rPr>
+        <w:t>Para crear el dasboard con el monitoreo se realizó lo siguiente:</w:t>
+      </w:r>
+    </w:p>
+    <w:p>
+      <w:pPr>
+        <w:rPr>
+          <w:sz w:val="24"/>
+          <w:szCs w:val="24"/>
+        </w:rPr>
+      </w:pPr>
+    </w:p>
+    <w:p>
+      <w:pPr>
+        <w:rPr>
+          <w:sz w:val="24"/>
+          <w:szCs w:val="24"/>
+        </w:rPr>
+      </w:pPr>
+      <w:r>
+        <w:rPr>
+          <w:sz w:val="24"/>
+          <w:szCs w:val="24"/>
+        </w:rPr>
+        <w:t>Se creo dos archivos en la raíz del projecto:</w:t>
+      </w:r>
+    </w:p>
+    <w:p>
+      <w:pPr>
+        <w:rPr>
+          <w:sz w:val="24"/>
+          <w:szCs w:val="24"/>
+        </w:rPr>
+      </w:pPr>
+      <w:r>
+        <w:rPr>
+          <w:sz w:val="24"/>
+          <w:szCs w:val="24"/>
+        </w:rPr>
+        <w:t>docker-compose.monitor</w:t>
+      </w:r>
+      <w:r>
+        <w:rPr>
+          <w:sz w:val="24"/>
+          <w:szCs w:val="24"/>
+        </w:rPr>
+        <w:t>.yml</w:t>
+      </w:r>
+    </w:p>
+    <w:p>
+      <w:pPr>
+        <w:rPr>
+          <w:sz w:val="24"/>
+          <w:szCs w:val="24"/>
+        </w:rPr>
+      </w:pPr>
+      <w:r>
+        <w:rPr>
+          <w:noProof/>
+        </w:rPr>
+        <w:drawing>
+          <wp:inline distT="0" distB="0" distL="0" distR="0" wp14:anchorId="13454001" wp14:editId="53143372">
+            <wp:extent cx="5943600" cy="1959610"/>
+            <wp:effectExtent l="0" t="0" r="0" b="2540"/>
+            <wp:docPr id="1745370486" name="Imagen 1" descr="Texto&#10;&#10;El contenido generado por IA puede ser incorrecto."/>
+            <wp:cNvGraphicFramePr>
+              <a:graphicFrameLocks xmlns:a="http://schemas.openxmlformats.org/drawingml/2006/main" noChangeAspect="1"/>
+            </wp:cNvGraphicFramePr>
+            <a:graphic xmlns:a="http://schemas.openxmlformats.org/drawingml/2006/main">
+              <a:graphicData uri="http://schemas.openxmlformats.org/drawingml/2006/picture">
+                <pic:pic xmlns:pic="http://schemas.openxmlformats.org/drawingml/2006/picture">
+                  <pic:nvPicPr>
+                    <pic:cNvPr id="1745370486" name="Imagen 1" descr="Texto&#10;&#10;El contenido generado por IA puede ser incorrecto."/>
+                    <pic:cNvPicPr/>
+                  </pic:nvPicPr>
+                  <pic:blipFill>
+                    <a:blip r:embed="rId51"/>
+                    <a:stretch>
+                      <a:fillRect/>
+                    </a:stretch>
+                  </pic:blipFill>
+                  <pic:spPr>
+                    <a:xfrm>
+                      <a:off x="0" y="0"/>
+                      <a:ext cx="5943600" cy="1959610"/>
+                    </a:xfrm>
+                    <a:prstGeom prst="rect">
+                      <a:avLst/>
+                    </a:prstGeom>
+                  </pic:spPr>
+                </pic:pic>
+              </a:graphicData>
+            </a:graphic>
+          </wp:inline>
+        </w:drawing>
+      </w:r>
+    </w:p>
+    <w:p>
+      <w:pPr>
+        <w:rPr>
+          <w:sz w:val="24"/>
+          <w:szCs w:val="24"/>
+        </w:rPr>
+      </w:pPr>
+      <w:r>
+        <w:rPr>
+          <w:noProof/>
+        </w:rPr>
+        <w:drawing>
+          <wp:inline distT="0" distB="0" distL="0" distR="0" wp14:anchorId="6116AFEF" wp14:editId="640D634A">
+            <wp:extent cx="5943600" cy="2546985"/>
+            <wp:effectExtent l="0" t="0" r="0" b="5715"/>
+            <wp:docPr id="60768284" name="Imagen 1" descr="Texto&#10;&#10;El contenido generado por IA puede ser incorrecto."/>
+            <wp:cNvGraphicFramePr>
+              <a:graphicFrameLocks xmlns:a="http://schemas.openxmlformats.org/drawingml/2006/main" noChangeAspect="1"/>
+            </wp:cNvGraphicFramePr>
+            <a:graphic xmlns:a="http://schemas.openxmlformats.org/drawingml/2006/main">
+              <a:graphicData uri="http://schemas.openxmlformats.org/drawingml/2006/picture">
+                <pic:pic xmlns:pic="http://schemas.openxmlformats.org/drawingml/2006/picture">
+                  <pic:nvPicPr>
+                    <pic:cNvPr id="60768284" name="Imagen 1" descr="Texto&#10;&#10;El contenido generado por IA puede ser incorrecto."/>
+                    <pic:cNvPicPr/>
+                  </pic:nvPicPr>
+                  <pic:blipFill>
+                    <a:blip r:embed="rId52"/>
+                    <a:stretch>
+                      <a:fillRect/>
+                    </a:stretch>
+                  </pic:blipFill>
+                  <pic:spPr>
+                    <a:xfrm>
+                      <a:off x="0" y="0"/>
+                      <a:ext cx="5943600" cy="2546985"/>
+                    </a:xfrm>
+                    <a:prstGeom prst="rect">
+                      <a:avLst/>
+                    </a:prstGeom>
+                  </pic:spPr>
+                </pic:pic>
+              </a:graphicData>
+            </a:graphic>
+          </wp:inline>
+        </w:drawing>
+      </w:r>
+    </w:p>
+    <w:p>
+      <w:pPr>
+        <w:rPr>
+          <w:sz w:val="24"/>
+          <w:szCs w:val="24"/>
+        </w:rPr>
+      </w:pPr>
+    </w:p>
+    <w:p>
+      <w:pPr>
+        <w:rPr>
+          <w:sz w:val="24"/>
+          <w:szCs w:val="24"/>
+        </w:rPr>
+      </w:pPr>
+    </w:p>
+    <w:p>
+      <w:pPr>
+        <w:rPr>
+          <w:sz w:val="24"/>
+          <w:szCs w:val="24"/>
+        </w:rPr>
+      </w:pPr>
+    </w:p>
+    <w:p>
+      <w:pPr>
+        <w:rPr>
+          <w:sz w:val="24"/>
+          <w:szCs w:val="24"/>
+        </w:rPr>
+      </w:pPr>
+    </w:p>
+    <w:p>
+      <w:pPr>
+        <w:rPr>
+          <w:sz w:val="24"/>
+          <w:szCs w:val="24"/>
+        </w:rPr>
+      </w:pPr>
+    </w:p>
+    <w:p>
+      <w:pPr>
+        <w:rPr>
+          <w:sz w:val="24"/>
+          <w:szCs w:val="24"/>
+        </w:rPr>
+      </w:pPr>
+      <w:r>
+        <w:rPr>
+          <w:sz w:val="24"/>
+          <w:szCs w:val="24"/>
+        </w:rPr>
+        <w:lastRenderedPageBreak/>
+        <w:t>prometheus.yml</w:t>
+      </w:r>
+    </w:p>
+    <w:p>
+      <w:pPr>
+        <w:rPr>
+          <w:sz w:val="24"/>
+          <w:szCs w:val="24"/>
+        </w:rPr>
+      </w:pPr>
+    </w:p>
+    <w:p>
+      <w:pPr>
+        <w:rPr>
+          <w:sz w:val="24"/>
+          <w:szCs w:val="24"/>
+        </w:rPr>
+      </w:pPr>
+      <w:r>
+        <w:rPr>
+          <w:noProof/>
+        </w:rPr>
+        <w:drawing>
+          <wp:inline distT="0" distB="0" distL="0" distR="0" wp14:anchorId="5B02B166" wp14:editId="499E3B43">
+            <wp:extent cx="5943600" cy="2961005"/>
+            <wp:effectExtent l="0" t="0" r="0" b="0"/>
+            <wp:docPr id="71618997" name="Imagen 1" descr="Texto&#10;&#10;El contenido generado por IA puede ser incorrecto."/>
+            <wp:cNvGraphicFramePr>
+              <a:graphicFrameLocks xmlns:a="http://schemas.openxmlformats.org/drawingml/2006/main" noChangeAspect="1"/>
+            </wp:cNvGraphicFramePr>
+            <a:graphic xmlns:a="http://schemas.openxmlformats.org/drawingml/2006/main">
+              <a:graphicData uri="http://schemas.openxmlformats.org/drawingml/2006/picture">
+                <pic:pic xmlns:pic="http://schemas.openxmlformats.org/drawingml/2006/picture">
+                  <pic:nvPicPr>
+                    <pic:cNvPr id="71618997" name="Imagen 1" descr="Texto&#10;&#10;El contenido generado por IA puede ser incorrecto."/>
+                    <pic:cNvPicPr/>
+                  </pic:nvPicPr>
+                  <pic:blipFill>
+                    <a:blip r:embed="rId53"/>
+                    <a:stretch>
+                      <a:fillRect/>
+                    </a:stretch>
+                  </pic:blipFill>
+                  <pic:spPr>
+                    <a:xfrm>
+                      <a:off x="0" y="0"/>
+                      <a:ext cx="5943600" cy="2961005"/>
+                    </a:xfrm>
+                    <a:prstGeom prst="rect">
+                      <a:avLst/>
+                    </a:prstGeom>
+                  </pic:spPr>
+                </pic:pic>
+              </a:graphicData>
+            </a:graphic>
+          </wp:inline>
+        </w:drawing>
+      </w:r>
+    </w:p>
+    <w:p>
+      <w:pPr>
+        <w:rPr>
+          <w:sz w:val="24"/>
+          <w:szCs w:val="24"/>
+        </w:rPr>
+      </w:pPr>
+      <w:r>
+        <w:rPr>
+          <w:noProof/>
+        </w:rPr>
+        <w:drawing>
+          <wp:inline distT="0" distB="0" distL="0" distR="0" wp14:anchorId="40B2E9C3" wp14:editId="33160703">
+            <wp:extent cx="5943600" cy="1536700"/>
+            <wp:effectExtent l="0" t="0" r="0" b="6350"/>
+            <wp:docPr id="161733414" name="Imagen 1" descr="Texto&#10;&#10;El contenido generado por IA puede ser incorrecto."/>
+            <wp:cNvGraphicFramePr>
+              <a:graphicFrameLocks xmlns:a="http://schemas.openxmlformats.org/drawingml/2006/main" noChangeAspect="1"/>
+            </wp:cNvGraphicFramePr>
+            <a:graphic xmlns:a="http://schemas.openxmlformats.org/drawingml/2006/main">
+              <a:graphicData uri="http://schemas.openxmlformats.org/drawingml/2006/picture">
+                <pic:pic xmlns:pic="http://schemas.openxmlformats.org/drawingml/2006/picture">
+                  <pic:nvPicPr>
+                    <pic:cNvPr id="161733414" name="Imagen 1" descr="Texto&#10;&#10;El contenido generado por IA puede ser incorrecto."/>
+                    <pic:cNvPicPr/>
+                  </pic:nvPicPr>
+                  <pic:blipFill>
+                    <a:blip r:embed="rId54"/>
+                    <a:stretch>
+                      <a:fillRect/>
+                    </a:stretch>
+                  </pic:blipFill>
+                  <pic:spPr>
+                    <a:xfrm>
+                      <a:off x="0" y="0"/>
+                      <a:ext cx="5943600" cy="1536700"/>
+                    </a:xfrm>
+                    <a:prstGeom prst="rect">
+                      <a:avLst/>
+                    </a:prstGeom>
+                  </pic:spPr>
+                </pic:pic>
+              </a:graphicData>
+            </a:graphic>
+          </wp:inline>
+        </w:drawing>
+      </w:r>
+    </w:p>
+    <w:p>
+      <w:pPr>
+        <w:rPr>
+          <w:sz w:val="24"/>
+          <w:szCs w:val="24"/>
+        </w:rPr>
+      </w:pPr>
+    </w:p>
+    <w:p>
+      <w:pPr>
+        <w:rPr>
+          <w:sz w:val="24"/>
+          <w:szCs w:val="24"/>
+        </w:rPr>
+      </w:pPr>
+      <w:r>
+        <w:rPr>
+          <w:sz w:val="24"/>
+          <w:szCs w:val="24"/>
+        </w:rPr>
+        <w:t>En cada microservicio agregar en el pom.xml la siguiente dependencia</w:t>
+      </w:r>
+    </w:p>
+    <w:p>
+      <w:pPr>
+        <w:rPr>
+          <w:sz w:val="24"/>
+          <w:szCs w:val="24"/>
+        </w:rPr>
+      </w:pPr>
+    </w:p>
+    <w:p>
+      <w:pPr>
+        <w:rPr>
+          <w:sz w:val="24"/>
+          <w:szCs w:val="24"/>
+        </w:rPr>
+      </w:pPr>
+      <w:r>
+        <w:rPr>
+          <w:noProof/>
+        </w:rPr>
+        <w:drawing>
+          <wp:inline distT="0" distB="0" distL="0" distR="0" wp14:anchorId="1B8EA9BF" wp14:editId="4F4CCFD1">
+            <wp:extent cx="5334000" cy="1219200"/>
+            <wp:effectExtent l="0" t="0" r="0" b="0"/>
+            <wp:docPr id="511318785" name="Imagen 1" descr="Texto&#10;&#10;El contenido generado por IA puede ser incorrecto."/>
+            <wp:cNvGraphicFramePr>
+              <a:graphicFrameLocks xmlns:a="http://schemas.openxmlformats.org/drawingml/2006/main" noChangeAspect="1"/>
+            </wp:cNvGraphicFramePr>
+            <a:graphic xmlns:a="http://schemas.openxmlformats.org/drawingml/2006/main">
+              <a:graphicData uri="http://schemas.openxmlformats.org/drawingml/2006/picture">
+                <pic:pic xmlns:pic="http://schemas.openxmlformats.org/drawingml/2006/picture">
+                  <pic:nvPicPr>
+                    <pic:cNvPr id="511318785" name="Imagen 1" descr="Texto&#10;&#10;El contenido generado por IA puede ser incorrecto."/>
+                    <pic:cNvPicPr/>
+                  </pic:nvPicPr>
+                  <pic:blipFill>
+                    <a:blip r:embed="rId55"/>
+                    <a:stretch>
+                      <a:fillRect/>
+                    </a:stretch>
+                  </pic:blipFill>
+                  <pic:spPr>
+                    <a:xfrm>
+                      <a:off x="0" y="0"/>
+                      <a:ext cx="5334000" cy="1219200"/>
+                    </a:xfrm>
+                    <a:prstGeom prst="rect">
+                      <a:avLst/>
+                    </a:prstGeom>
+                  </pic:spPr>
+                </pic:pic>
+              </a:graphicData>
+            </a:graphic>
+          </wp:inline>
+        </w:drawing>
+      </w:r>
+    </w:p>
+    <w:p>
+      <w:pPr>
+        <w:rPr>
+          <w:sz w:val="24"/>
+          <w:szCs w:val="24"/>
+        </w:rPr>
+      </w:pPr>
+    </w:p>
+    <w:p>
+      <w:pPr>
+        <w:rPr>
+          <w:sz w:val="24"/>
+          <w:szCs w:val="24"/>
+        </w:rPr>
+      </w:pPr>
+    </w:p>
+    <w:p>
+      <w:pPr>
+        <w:rPr>
+          <w:sz w:val="24"/>
+          <w:szCs w:val="24"/>
+        </w:rPr>
+      </w:pPr>
+      <w:r>
+        <w:rPr>
+          <w:sz w:val="24"/>
+          <w:szCs w:val="24"/>
+        </w:rPr>
+        <w:lastRenderedPageBreak/>
+        <w:t>Ingresamos al portal de grafana</w:t>
+      </w:r>
+    </w:p>
+    <w:p>
+      <w:pPr>
+        <w:rPr>
+          <w:sz w:val="24"/>
+          <w:szCs w:val="24"/>
+        </w:rPr>
+      </w:pPr>
+    </w:p>
+    <w:p>
+      <w:pPr>
+        <w:rPr>
+          <w:sz w:val="24"/>
+          <w:szCs w:val="24"/>
+        </w:rPr>
+      </w:pPr>
+      <w:r>
+        <w:rPr>
+          <w:sz w:val="24"/>
+          <w:szCs w:val="24"/>
+        </w:rPr>
+        <w:t>http://localhost:3000/login</w:t>
+      </w:r>
+    </w:p>
+    <w:p>
+      <w:pPr>
+        <w:rPr>
+          <w:sz w:val="24"/>
+          <w:szCs w:val="24"/>
+        </w:rPr>
+      </w:pPr>
+      <w:proofErr w:type="gramStart"/>
+      <w:r>
+        <w:rPr>
+          <w:sz w:val="24"/>
+          <w:szCs w:val="24"/>
+        </w:rPr>
+        <w:t>usuario:admin</w:t>
+      </w:r>
+      <w:proofErr w:type="gramEnd"/>
+    </w:p>
+    <w:p>
+      <w:pPr>
+        <w:rPr>
+          <w:sz w:val="24"/>
+          <w:szCs w:val="24"/>
+        </w:rPr>
+      </w:pPr>
+      <w:r>
+        <w:rPr>
+          <w:sz w:val="24"/>
+          <w:szCs w:val="24"/>
+        </w:rPr>
+        <w:t>contraseña:</w:t>
+      </w:r>
+      <w:r>
         <w:t xml:space="preserve"> </w:t>
       </w:r>
       <w:r>
@@ -6847,6 +6531,480 @@
           <w:sz w:val="24"/>
           <w:szCs w:val="24"/>
         </w:rPr>
+        <w:t>Colombia15*</w:t>
+      </w:r>
+    </w:p>
+    <w:p>
+      <w:pPr>
+        <w:rPr>
+          <w:sz w:val="24"/>
+          <w:szCs w:val="24"/>
+        </w:rPr>
+      </w:pPr>
+      <w:r>
+        <w:rPr>
+          <w:sz w:val="24"/>
+          <w:szCs w:val="24"/>
+        </w:rPr>
+        <w:t>por defecto la contraseña es admin, al iniciar sección se solicita cambiarla</w:t>
+      </w:r>
+    </w:p>
+    <w:p>
+      <w:pPr>
+        <w:rPr>
+          <w:sz w:val="24"/>
+          <w:szCs w:val="24"/>
+        </w:rPr>
+      </w:pPr>
+      <w:r>
+        <w:rPr>
+          <w:noProof/>
+        </w:rPr>
+        <w:drawing>
+          <wp:inline distT="0" distB="0" distL="0" distR="0" wp14:anchorId="38C36682" wp14:editId="3B406577">
+            <wp:extent cx="4819650" cy="4457700"/>
+            <wp:effectExtent l="0" t="0" r="0" b="0"/>
+            <wp:docPr id="2140501810" name="Imagen 1"/>
+            <wp:cNvGraphicFramePr>
+              <a:graphicFrameLocks xmlns:a="http://schemas.openxmlformats.org/drawingml/2006/main" noChangeAspect="1"/>
+            </wp:cNvGraphicFramePr>
+            <a:graphic xmlns:a="http://schemas.openxmlformats.org/drawingml/2006/main">
+              <a:graphicData uri="http://schemas.openxmlformats.org/drawingml/2006/picture">
+                <pic:pic xmlns:pic="http://schemas.openxmlformats.org/drawingml/2006/picture">
+                  <pic:nvPicPr>
+                    <pic:cNvPr id="2140501810" name=""/>
+                    <pic:cNvPicPr/>
+                  </pic:nvPicPr>
+                  <pic:blipFill>
+                    <a:blip r:embed="rId56"/>
+                    <a:stretch>
+                      <a:fillRect/>
+                    </a:stretch>
+                  </pic:blipFill>
+                  <pic:spPr>
+                    <a:xfrm>
+                      <a:off x="0" y="0"/>
+                      <a:ext cx="4819650" cy="4457700"/>
+                    </a:xfrm>
+                    <a:prstGeom prst="rect">
+                      <a:avLst/>
+                    </a:prstGeom>
+                  </pic:spPr>
+                </pic:pic>
+              </a:graphicData>
+            </a:graphic>
+          </wp:inline>
+        </w:drawing>
+      </w:r>
+    </w:p>
+    <w:p>
+      <w:pPr>
+        <w:rPr>
+          <w:sz w:val="24"/>
+          <w:szCs w:val="24"/>
+        </w:rPr>
+      </w:pPr>
+    </w:p>
+    <w:p>
+      <w:pPr>
+        <w:rPr>
+          <w:sz w:val="24"/>
+          <w:szCs w:val="24"/>
+        </w:rPr>
+      </w:pPr>
+    </w:p>
+    <w:p>
+      <w:pPr>
+        <w:rPr>
+          <w:sz w:val="24"/>
+          <w:szCs w:val="24"/>
+        </w:rPr>
+      </w:pPr>
+    </w:p>
+    <w:p>
+      <w:pPr>
+        <w:rPr>
+          <w:sz w:val="24"/>
+          <w:szCs w:val="24"/>
+        </w:rPr>
+      </w:pPr>
+    </w:p>
+    <w:p>
+      <w:pPr>
+        <w:rPr>
+          <w:sz w:val="24"/>
+          <w:szCs w:val="24"/>
+        </w:rPr>
+      </w:pPr>
+    </w:p>
+    <w:p>
+      <w:pPr>
+        <w:rPr>
+          <w:sz w:val="24"/>
+          <w:szCs w:val="24"/>
+        </w:rPr>
+      </w:pPr>
+    </w:p>
+    <w:p>
+      <w:pPr>
+        <w:rPr>
+          <w:sz w:val="24"/>
+          <w:szCs w:val="24"/>
+        </w:rPr>
+      </w:pPr>
+      <w:r>
+        <w:rPr>
+          <w:sz w:val="24"/>
+          <w:szCs w:val="24"/>
+        </w:rPr>
+        <w:lastRenderedPageBreak/>
+        <w:t>Agregamos un Data Source y seleccionamos Prometheus</w:t>
+      </w:r>
+    </w:p>
+    <w:p>
+      <w:pPr>
+        <w:rPr>
+          <w:sz w:val="24"/>
+          <w:szCs w:val="24"/>
+        </w:rPr>
+      </w:pPr>
+    </w:p>
+    <w:p>
+      <w:pPr>
+        <w:rPr>
+          <w:sz w:val="24"/>
+          <w:szCs w:val="24"/>
+        </w:rPr>
+      </w:pPr>
+      <w:r>
+        <w:rPr>
+          <w:noProof/>
+        </w:rPr>
+        <w:drawing>
+          <wp:inline distT="0" distB="0" distL="0" distR="0" wp14:anchorId="3D64E19A" wp14:editId="709733A9">
+            <wp:extent cx="5943600" cy="2662555"/>
+            <wp:effectExtent l="0" t="0" r="0" b="4445"/>
+            <wp:docPr id="1050494992" name="Imagen 1"/>
+            <wp:cNvGraphicFramePr>
+              <a:graphicFrameLocks xmlns:a="http://schemas.openxmlformats.org/drawingml/2006/main" noChangeAspect="1"/>
+            </wp:cNvGraphicFramePr>
+            <a:graphic xmlns:a="http://schemas.openxmlformats.org/drawingml/2006/main">
+              <a:graphicData uri="http://schemas.openxmlformats.org/drawingml/2006/picture">
+                <pic:pic xmlns:pic="http://schemas.openxmlformats.org/drawingml/2006/picture">
+                  <pic:nvPicPr>
+                    <pic:cNvPr id="1050494992" name=""/>
+                    <pic:cNvPicPr/>
+                  </pic:nvPicPr>
+                  <pic:blipFill>
+                    <a:blip r:embed="rId57"/>
+                    <a:stretch>
+                      <a:fillRect/>
+                    </a:stretch>
+                  </pic:blipFill>
+                  <pic:spPr>
+                    <a:xfrm>
+                      <a:off x="0" y="0"/>
+                      <a:ext cx="5943600" cy="2662555"/>
+                    </a:xfrm>
+                    <a:prstGeom prst="rect">
+                      <a:avLst/>
+                    </a:prstGeom>
+                  </pic:spPr>
+                </pic:pic>
+              </a:graphicData>
+            </a:graphic>
+          </wp:inline>
+        </w:drawing>
+      </w:r>
+    </w:p>
+    <w:p>
+      <w:pPr>
+        <w:rPr>
+          <w:sz w:val="24"/>
+          <w:szCs w:val="24"/>
+        </w:rPr>
+      </w:pPr>
+    </w:p>
+    <w:p>
+      <w:pPr>
+        <w:rPr>
+          <w:sz w:val="24"/>
+          <w:szCs w:val="24"/>
+        </w:rPr>
+      </w:pPr>
+    </w:p>
+    <w:p>
+      <w:pPr>
+        <w:rPr>
+          <w:sz w:val="24"/>
+          <w:szCs w:val="24"/>
+        </w:rPr>
+      </w:pPr>
+      <w:r>
+        <w:rPr>
+          <w:sz w:val="24"/>
+          <w:szCs w:val="24"/>
+        </w:rPr>
+        <w:t>Importamos un Dasboard 4701 sacado de la pagina de grafana</w:t>
+      </w:r>
+    </w:p>
+    <w:p>
+      <w:pPr>
+        <w:rPr>
+          <w:sz w:val="24"/>
+          <w:szCs w:val="24"/>
+        </w:rPr>
+      </w:pPr>
+    </w:p>
+    <w:p>
+      <w:pPr>
+        <w:rPr>
+          <w:sz w:val="24"/>
+          <w:szCs w:val="24"/>
+        </w:rPr>
+      </w:pPr>
+      <w:r>
+        <w:rPr>
+          <w:sz w:val="24"/>
+          <w:szCs w:val="24"/>
+        </w:rPr>
+        <w:t>https://grafana.com/grafana/dashboards/4701-jvm-micrometer/</w:t>
+      </w:r>
+    </w:p>
+    <w:p>
+      <w:pPr>
+        <w:rPr>
+          <w:sz w:val="24"/>
+          <w:szCs w:val="24"/>
+        </w:rPr>
+      </w:pPr>
+    </w:p>
+    <w:p>
+      <w:pPr>
+        <w:rPr>
+          <w:sz w:val="24"/>
+          <w:szCs w:val="24"/>
+        </w:rPr>
+      </w:pPr>
+      <w:r>
+        <w:rPr>
+          <w:noProof/>
+        </w:rPr>
+        <w:drawing>
+          <wp:inline distT="0" distB="0" distL="0" distR="0" wp14:anchorId="1B549875" wp14:editId="2B260BB8">
+            <wp:extent cx="5943600" cy="2727960"/>
+            <wp:effectExtent l="0" t="0" r="0" b="0"/>
+            <wp:docPr id="620824714" name="Imagen 1" descr="Interfaz de usuario gráfica, Texto&#10;&#10;El contenido generado por IA puede ser incorrecto."/>
+            <wp:cNvGraphicFramePr>
+              <a:graphicFrameLocks xmlns:a="http://schemas.openxmlformats.org/drawingml/2006/main" noChangeAspect="1"/>
+            </wp:cNvGraphicFramePr>
+            <a:graphic xmlns:a="http://schemas.openxmlformats.org/drawingml/2006/main">
+              <a:graphicData uri="http://schemas.openxmlformats.org/drawingml/2006/picture">
+                <pic:pic xmlns:pic="http://schemas.openxmlformats.org/drawingml/2006/picture">
+                  <pic:nvPicPr>
+                    <pic:cNvPr id="620824714" name="Imagen 1" descr="Interfaz de usuario gráfica, Texto&#10;&#10;El contenido generado por IA puede ser incorrecto."/>
+                    <pic:cNvPicPr/>
+                  </pic:nvPicPr>
+                  <pic:blipFill>
+                    <a:blip r:embed="rId58"/>
+                    <a:stretch>
+                      <a:fillRect/>
+                    </a:stretch>
+                  </pic:blipFill>
+                  <pic:spPr>
+                    <a:xfrm>
+                      <a:off x="0" y="0"/>
+                      <a:ext cx="5943600" cy="2727960"/>
+                    </a:xfrm>
+                    <a:prstGeom prst="rect">
+                      <a:avLst/>
+                    </a:prstGeom>
+                  </pic:spPr>
+                </pic:pic>
+              </a:graphicData>
+            </a:graphic>
+          </wp:inline>
+        </w:drawing>
+      </w:r>
+    </w:p>
+    <w:p>
+      <w:pPr>
+        <w:rPr>
+          <w:sz w:val="24"/>
+          <w:szCs w:val="24"/>
+        </w:rPr>
+      </w:pPr>
+      <w:r>
+        <w:rPr>
+          <w:sz w:val="24"/>
+          <w:szCs w:val="24"/>
+        </w:rPr>
+        <w:lastRenderedPageBreak/>
+        <w:t>Monitoreo:</w:t>
+      </w:r>
+    </w:p>
+    <w:p>
+      <w:pPr>
+        <w:rPr>
+          <w:sz w:val="24"/>
+          <w:szCs w:val="24"/>
+        </w:rPr>
+      </w:pPr>
+    </w:p>
+    <w:p>
+      <w:pPr>
+        <w:rPr>
+          <w:sz w:val="24"/>
+          <w:szCs w:val="24"/>
+        </w:rPr>
+      </w:pPr>
+      <w:r>
+        <w:rPr>
+          <w:noProof/>
+        </w:rPr>
+        <w:drawing>
+          <wp:inline distT="0" distB="0" distL="0" distR="0" wp14:anchorId="29784E2E" wp14:editId="0B0A9B4A">
+            <wp:extent cx="5943600" cy="2299970"/>
+            <wp:effectExtent l="0" t="0" r="0" b="5080"/>
+            <wp:docPr id="53894042" name="Imagen 1" descr="Captura de pantalla de un celular&#10;&#10;El contenido generado por IA puede ser incorrecto."/>
+            <wp:cNvGraphicFramePr>
+              <a:graphicFrameLocks xmlns:a="http://schemas.openxmlformats.org/drawingml/2006/main" noChangeAspect="1"/>
+            </wp:cNvGraphicFramePr>
+            <a:graphic xmlns:a="http://schemas.openxmlformats.org/drawingml/2006/main">
+              <a:graphicData uri="http://schemas.openxmlformats.org/drawingml/2006/picture">
+                <pic:pic xmlns:pic="http://schemas.openxmlformats.org/drawingml/2006/picture">
+                  <pic:nvPicPr>
+                    <pic:cNvPr id="53894042" name="Imagen 1" descr="Captura de pantalla de un celular&#10;&#10;El contenido generado por IA puede ser incorrecto."/>
+                    <pic:cNvPicPr/>
+                  </pic:nvPicPr>
+                  <pic:blipFill>
+                    <a:blip r:embed="rId59"/>
+                    <a:stretch>
+                      <a:fillRect/>
+                    </a:stretch>
+                  </pic:blipFill>
+                  <pic:spPr>
+                    <a:xfrm>
+                      <a:off x="0" y="0"/>
+                      <a:ext cx="5943600" cy="2299970"/>
+                    </a:xfrm>
+                    <a:prstGeom prst="rect">
+                      <a:avLst/>
+                    </a:prstGeom>
+                  </pic:spPr>
+                </pic:pic>
+              </a:graphicData>
+            </a:graphic>
+          </wp:inline>
+        </w:drawing>
+      </w:r>
+    </w:p>
+    <w:p>
+      <w:pPr>
+        <w:rPr>
+          <w:sz w:val="24"/>
+          <w:szCs w:val="24"/>
+        </w:rPr>
+      </w:pPr>
+      <w:r>
+        <w:rPr>
+          <w:noProof/>
+        </w:rPr>
+        <w:drawing>
+          <wp:inline distT="0" distB="0" distL="0" distR="0" wp14:anchorId="257D763D" wp14:editId="6CE77CCC">
+            <wp:extent cx="5943600" cy="2239010"/>
+            <wp:effectExtent l="0" t="0" r="0" b="8890"/>
+            <wp:docPr id="876757464" name="Imagen 1" descr="Captura de pantalla de un videojuego&#10;&#10;El contenido generado por IA puede ser incorrecto."/>
+            <wp:cNvGraphicFramePr>
+              <a:graphicFrameLocks xmlns:a="http://schemas.openxmlformats.org/drawingml/2006/main" noChangeAspect="1"/>
+            </wp:cNvGraphicFramePr>
+            <a:graphic xmlns:a="http://schemas.openxmlformats.org/drawingml/2006/main">
+              <a:graphicData uri="http://schemas.openxmlformats.org/drawingml/2006/picture">
+                <pic:pic xmlns:pic="http://schemas.openxmlformats.org/drawingml/2006/picture">
+                  <pic:nvPicPr>
+                    <pic:cNvPr id="876757464" name="Imagen 1" descr="Captura de pantalla de un videojuego&#10;&#10;El contenido generado por IA puede ser incorrecto."/>
+                    <pic:cNvPicPr/>
+                  </pic:nvPicPr>
+                  <pic:blipFill>
+                    <a:blip r:embed="rId60"/>
+                    <a:stretch>
+                      <a:fillRect/>
+                    </a:stretch>
+                  </pic:blipFill>
+                  <pic:spPr>
+                    <a:xfrm>
+                      <a:off x="0" y="0"/>
+                      <a:ext cx="5943600" cy="2239010"/>
+                    </a:xfrm>
+                    <a:prstGeom prst="rect">
+                      <a:avLst/>
+                    </a:prstGeom>
+                  </pic:spPr>
+                </pic:pic>
+              </a:graphicData>
+            </a:graphic>
+          </wp:inline>
+        </w:drawing>
+      </w:r>
+    </w:p>
+    <w:p>
+      <w:pPr>
+        <w:rPr>
+          <w:sz w:val="24"/>
+          <w:szCs w:val="24"/>
+        </w:rPr>
+      </w:pPr>
+    </w:p>
+    <w:p>
+      <w:pPr>
+        <w:rPr>
+          <w:sz w:val="24"/>
+          <w:szCs w:val="24"/>
+        </w:rPr>
+      </w:pPr>
+    </w:p>
+    <w:p>
+      <w:pPr>
+        <w:rPr>
+          <w:sz w:val="24"/>
+          <w:szCs w:val="24"/>
+        </w:rPr>
+      </w:pPr>
+    </w:p>
+    <w:p>
+      <w:pPr>
+        <w:rPr>
+          <w:sz w:val="24"/>
+          <w:szCs w:val="24"/>
+        </w:rPr>
+      </w:pPr>
+    </w:p>
+    <w:p>
+      <w:pPr>
+        <w:rPr>
+          <w:sz w:val="24"/>
+          <w:szCs w:val="24"/>
+        </w:rPr>
+      </w:pPr>
+      <w:r>
+        <w:rPr>
+          <w:sz w:val="24"/>
+          <w:szCs w:val="24"/>
+        </w:rPr>
+        <w:t>Enlace Github:</w:t>
+      </w:r>
+      <w:r>
+        <w:rPr>
+          <w:sz w:val="24"/>
+          <w:szCs w:val="24"/>
+        </w:rPr>
+        <w:t xml:space="preserve"> </w:t>
+      </w:r>
+      <w:r>
+        <w:rPr>
+          <w:sz w:val="24"/>
+          <w:szCs w:val="24"/>
+        </w:rPr>
         <w:t>https://github.com/plattat/sistema-educativo-</w:t>
       </w:r>
       <w:r>
@@ -6911,37 +7069,12 @@
           <w:szCs w:val="24"/>
         </w:rPr>
       </w:pPr>
-      <w:proofErr w:type="spellStart"/>
-      <w:r>
-        <w:rPr>
-          <w:sz w:val="24"/>
-          <w:szCs w:val="24"/>
-        </w:rPr>
-        <w:t>Roman</w:t>
-      </w:r>
-      <w:proofErr w:type="spellEnd"/>
-      <w:r>
-        <w:rPr>
-          <w:sz w:val="24"/>
-          <w:szCs w:val="24"/>
-        </w:rPr>
-        <w:t xml:space="preserve"> </w:t>
-      </w:r>
-      <w:proofErr w:type="spellStart"/>
-      <w:r>
-        <w:rPr>
-          <w:sz w:val="24"/>
-          <w:szCs w:val="24"/>
-        </w:rPr>
-        <w:t>Andres</w:t>
-      </w:r>
-      <w:proofErr w:type="spellEnd"/>
-      <w:r>
-        <w:rPr>
-          <w:sz w:val="24"/>
-          <w:szCs w:val="24"/>
-        </w:rPr>
-        <w:t xml:space="preserve"> Urrego Peña</w:t>
+      <w:r>
+        <w:rPr>
+          <w:sz w:val="24"/>
+          <w:szCs w:val="24"/>
+        </w:rPr>
+        <w:t>Roman Andres Urrego Peña</w:t>
       </w:r>
     </w:p>
     <w:sectPr>
@@ -9159,7 +9292,6 @@
   <w:style w:type="character" w:default="1" w:styleId="Fuentedeprrafopredeter">
     <w:name w:val="Default Paragraph Font"/>
     <w:uiPriority w:val="1"/>
-    <w:semiHidden/>
     <w:unhideWhenUsed/>
   </w:style>
   <w:style w:type="table" w:default="1" w:styleId="Tablanormal">

</xml_diff>